<commit_message>
Terrafrom files refactored, docs improved, markup version of docs added.
</commit_message>
<xml_diff>
--- a/envs/monkey_zoo/docs/FullDocs.docx
+++ b/envs/monkey_zoo/docs/FullDocs.docx
@@ -950,7 +950,7 @@
         </w:rPr>
         <w:fldChar w:fldCharType="separate"/>
       </w:r>
-      <w:hyperlink w:anchor="_Toc532921502" w:history="1">
+      <w:hyperlink w:anchor="_Toc536021448" w:history="1">
         <w:r>
           <w:rPr>
             <w:rStyle w:val="Hyperlink"/>
@@ -977,7 +977,7 @@
             <w:noProof/>
             <w:webHidden/>
           </w:rPr>
-          <w:instrText xml:space="preserve"> PAGEREF _Toc532921502 \h </w:instrText>
+          <w:instrText xml:space="preserve"> PAGEREF _Toc536021448 \h </w:instrText>
         </w:r>
         <w:r>
           <w:rPr>
@@ -997,7 +997,83 @@
             <w:noProof/>
             <w:webHidden/>
           </w:rPr>
-          <w:t>3</w:t>
+          <w:t>2</w:t>
+        </w:r>
+        <w:r>
+          <w:rPr>
+            <w:noProof/>
+            <w:webHidden/>
+          </w:rPr>
+          <w:fldChar w:fldCharType="end"/>
+        </w:r>
+      </w:hyperlink>
+      <w:bookmarkStart w:id="0" w:name="_GoBack"/>
+      <w:bookmarkEnd w:id="0"/>
+    </w:p>
+    <w:p>
+      <w:pPr>
+        <w:pStyle w:val="TOC1"/>
+        <w:tabs>
+          <w:tab w:val="right" w:leader="dot" w:pos="9350"/>
+        </w:tabs>
+        <w:rPr>
+          <w:rFonts w:eastAsiaTheme="minorEastAsia" w:cstheme="minorBidi"/>
+          <w:b w:val="0"/>
+          <w:bCs w:val="0"/>
+          <w:caps w:val="0"/>
+          <w:noProof/>
+          <w:sz w:val="22"/>
+          <w:szCs w:val="22"/>
+        </w:rPr>
+      </w:pPr>
+      <w:hyperlink w:anchor="_Toc536021449" w:history="1">
+        <w:r>
+          <w:rPr>
+            <w:rStyle w:val="Hyperlink"/>
+            <w:noProof/>
+          </w:rPr>
+          <w:t>Introduction:</w:t>
+        </w:r>
+        <w:r>
+          <w:rPr>
+            <w:noProof/>
+            <w:webHidden/>
+          </w:rPr>
+          <w:tab/>
+        </w:r>
+        <w:r>
+          <w:rPr>
+            <w:noProof/>
+            <w:webHidden/>
+          </w:rPr>
+          <w:fldChar w:fldCharType="begin"/>
+        </w:r>
+        <w:r>
+          <w:rPr>
+            <w:noProof/>
+            <w:webHidden/>
+          </w:rPr>
+          <w:instrText xml:space="preserve"> PAGEREF _Toc536021449 \h </w:instrText>
+        </w:r>
+        <w:r>
+          <w:rPr>
+            <w:noProof/>
+            <w:webHidden/>
+          </w:rPr>
+        </w:r>
+        <w:r>
+          <w:rPr>
+            <w:noProof/>
+            <w:webHidden/>
+          </w:rPr>
+          <w:fldChar w:fldCharType="separate"/>
+        </w:r>
+        <w:r>
+          <w:rPr>
+            <w:noProof/>
+            <w:webHidden/>
+          </w:rPr>
+          <w:t>2</w:t>
         </w:r>
         <w:r>
           <w:rPr>
@@ -1024,13 +1100,13 @@
           <w:szCs w:val="22"/>
         </w:rPr>
       </w:pPr>
-      <w:hyperlink w:anchor="_Toc532921503" w:history="1">
+      <w:hyperlink w:anchor="_Toc536021450" w:history="1">
         <w:r>
           <w:rPr>
             <w:rStyle w:val="Hyperlink"/>
             <w:noProof/>
           </w:rPr>
-          <w:t>Introduction:</w:t>
+          <w:t>Getting started:</w:t>
         </w:r>
         <w:r>
           <w:rPr>
@@ -1051,7 +1127,7 @@
             <w:noProof/>
             <w:webHidden/>
           </w:rPr>
-          <w:instrText xml:space="preserve"> PAGEREF _Toc532921503 \h </w:instrText>
+          <w:instrText xml:space="preserve"> PAGEREF _Toc536021450 \h </w:instrText>
         </w:r>
         <w:r>
           <w:rPr>
@@ -1098,13 +1174,13 @@
           <w:szCs w:val="22"/>
         </w:rPr>
       </w:pPr>
-      <w:hyperlink w:anchor="_Toc532921504" w:history="1">
+      <w:hyperlink w:anchor="_Toc536021451" w:history="1">
         <w:r>
           <w:rPr>
             <w:rStyle w:val="Hyperlink"/>
             <w:noProof/>
           </w:rPr>
-          <w:t>Getting started:</w:t>
+          <w:t>Using islands:</w:t>
         </w:r>
         <w:r>
           <w:rPr>
@@ -1125,7 +1201,7 @@
             <w:noProof/>
             <w:webHidden/>
           </w:rPr>
-          <w:instrText xml:space="preserve"> PAGEREF _Toc532921504 \h </w:instrText>
+          <w:instrText xml:space="preserve"> PAGEREF _Toc536021451 \h </w:instrText>
         </w:r>
         <w:r>
           <w:rPr>
@@ -1172,13 +1248,13 @@
           <w:szCs w:val="22"/>
         </w:rPr>
       </w:pPr>
-      <w:hyperlink w:anchor="_Toc532921505" w:history="1">
+      <w:hyperlink w:anchor="_Toc536021452" w:history="1">
         <w:r>
           <w:rPr>
             <w:rStyle w:val="Hyperlink"/>
             <w:noProof/>
           </w:rPr>
-          <w:t>Machines’ legend:</w:t>
+          <w:t>Running tests:</w:t>
         </w:r>
         <w:r>
           <w:rPr>
@@ -1199,7 +1275,7 @@
             <w:noProof/>
             <w:webHidden/>
           </w:rPr>
-          <w:instrText xml:space="preserve"> PAGEREF _Toc532921505 \h </w:instrText>
+          <w:instrText xml:space="preserve"> PAGEREF _Toc536021452 \h </w:instrText>
         </w:r>
         <w:r>
           <w:rPr>
@@ -1246,13 +1322,13 @@
           <w:szCs w:val="22"/>
         </w:rPr>
       </w:pPr>
-      <w:hyperlink w:anchor="_Toc532921506" w:history="1">
+      <w:hyperlink w:anchor="_Toc536021453" w:history="1">
         <w:r>
           <w:rPr>
             <w:rStyle w:val="Hyperlink"/>
             <w:noProof/>
           </w:rPr>
-          <w:t>Accessing machines:</w:t>
+          <w:t>Machines’ legend:</w:t>
         </w:r>
         <w:r>
           <w:rPr>
@@ -1273,7 +1349,7 @@
             <w:noProof/>
             <w:webHidden/>
           </w:rPr>
-          <w:instrText xml:space="preserve"> PAGEREF _Toc532921506 \h </w:instrText>
+          <w:instrText xml:space="preserve"> PAGEREF _Toc536021453 \h </w:instrText>
         </w:r>
         <w:r>
           <w:rPr>
@@ -1320,7 +1396,7 @@
           <w:szCs w:val="22"/>
         </w:rPr>
       </w:pPr>
-      <w:hyperlink w:anchor="_Toc532921507" w:history="1">
+      <w:hyperlink w:anchor="_Toc536021454" w:history="1">
         <w:r>
           <w:rPr>
             <w:rStyle w:val="Hyperlink"/>
@@ -1347,7 +1423,7 @@
             <w:noProof/>
             <w:webHidden/>
           </w:rPr>
-          <w:instrText xml:space="preserve"> PAGEREF _Toc532921507 \h </w:instrText>
+          <w:instrText xml:space="preserve"> PAGEREF _Toc536021454 \h </w:instrText>
         </w:r>
         <w:r>
           <w:rPr>
@@ -1394,7 +1470,7 @@
           <w:szCs w:val="22"/>
         </w:rPr>
       </w:pPr>
-      <w:hyperlink w:anchor="_Toc532921508" w:history="1">
+      <w:hyperlink w:anchor="_Toc536021455" w:history="1">
         <w:r>
           <w:rPr>
             <w:rStyle w:val="Hyperlink"/>
@@ -1421,7 +1497,7 @@
             <w:noProof/>
             <w:webHidden/>
           </w:rPr>
-          <w:instrText xml:space="preserve"> PAGEREF _Toc532921508 \h </w:instrText>
+          <w:instrText xml:space="preserve"> PAGEREF _Toc536021455 \h </w:instrText>
         </w:r>
         <w:r>
           <w:rPr>
@@ -1468,7 +1544,7 @@
           <w:szCs w:val="22"/>
         </w:rPr>
       </w:pPr>
-      <w:hyperlink w:anchor="_Toc532921509" w:history="1">
+      <w:hyperlink w:anchor="_Toc536021456" w:history="1">
         <w:r>
           <w:rPr>
             <w:rStyle w:val="Hyperlink"/>
@@ -1495,7 +1571,7 @@
             <w:noProof/>
             <w:webHidden/>
           </w:rPr>
-          <w:instrText xml:space="preserve"> PAGEREF _Toc532921509 \h </w:instrText>
+          <w:instrText xml:space="preserve"> PAGEREF _Toc536021456 \h </w:instrText>
         </w:r>
         <w:r>
           <w:rPr>
@@ -1542,7 +1618,7 @@
           <w:szCs w:val="22"/>
         </w:rPr>
       </w:pPr>
-      <w:hyperlink w:anchor="_Toc532921510" w:history="1">
+      <w:hyperlink w:anchor="_Toc536021457" w:history="1">
         <w:r>
           <w:rPr>
             <w:rStyle w:val="Hyperlink"/>
@@ -1569,7 +1645,7 @@
             <w:noProof/>
             <w:webHidden/>
           </w:rPr>
-          <w:instrText xml:space="preserve"> PAGEREF _Toc532921510 \h </w:instrText>
+          <w:instrText xml:space="preserve"> PAGEREF _Toc536021457 \h </w:instrText>
         </w:r>
         <w:r>
           <w:rPr>
@@ -1616,7 +1692,7 @@
           <w:szCs w:val="22"/>
         </w:rPr>
       </w:pPr>
-      <w:hyperlink w:anchor="_Toc532921511" w:history="1">
+      <w:hyperlink w:anchor="_Toc536021458" w:history="1">
         <w:r>
           <w:rPr>
             <w:rStyle w:val="Hyperlink"/>
@@ -1643,7 +1719,7 @@
             <w:noProof/>
             <w:webHidden/>
           </w:rPr>
-          <w:instrText xml:space="preserve"> PAGEREF _Toc532921511 \h </w:instrText>
+          <w:instrText xml:space="preserve"> PAGEREF _Toc536021458 \h </w:instrText>
         </w:r>
         <w:r>
           <w:rPr>
@@ -1690,7 +1766,7 @@
           <w:szCs w:val="22"/>
         </w:rPr>
       </w:pPr>
-      <w:hyperlink w:anchor="_Toc532921512" w:history="1">
+      <w:hyperlink w:anchor="_Toc536021459" w:history="1">
         <w:r>
           <w:rPr>
             <w:rStyle w:val="Hyperlink"/>
@@ -1717,7 +1793,7 @@
             <w:noProof/>
             <w:webHidden/>
           </w:rPr>
-          <w:instrText xml:space="preserve"> PAGEREF _Toc532921512 \h </w:instrText>
+          <w:instrText xml:space="preserve"> PAGEREF _Toc536021459 \h </w:instrText>
         </w:r>
         <w:r>
           <w:rPr>
@@ -1764,7 +1840,7 @@
           <w:szCs w:val="22"/>
         </w:rPr>
       </w:pPr>
-      <w:hyperlink w:anchor="_Toc532921513" w:history="1">
+      <w:hyperlink w:anchor="_Toc536021460" w:history="1">
         <w:r>
           <w:rPr>
             <w:rStyle w:val="Hyperlink"/>
@@ -1791,7 +1867,7 @@
             <w:noProof/>
             <w:webHidden/>
           </w:rPr>
-          <w:instrText xml:space="preserve"> PAGEREF _Toc532921513 \h </w:instrText>
+          <w:instrText xml:space="preserve"> PAGEREF _Toc536021460 \h </w:instrText>
         </w:r>
         <w:r>
           <w:rPr>
@@ -1838,7 +1914,7 @@
           <w:szCs w:val="22"/>
         </w:rPr>
       </w:pPr>
-      <w:hyperlink w:anchor="_Toc532921514" w:history="1">
+      <w:hyperlink w:anchor="_Toc536021461" w:history="1">
         <w:r>
           <w:rPr>
             <w:rStyle w:val="Hyperlink"/>
@@ -1865,7 +1941,7 @@
             <w:noProof/>
             <w:webHidden/>
           </w:rPr>
-          <w:instrText xml:space="preserve"> PAGEREF _Toc532921514 \h </w:instrText>
+          <w:instrText xml:space="preserve"> PAGEREF _Toc536021461 \h </w:instrText>
         </w:r>
         <w:r>
           <w:rPr>
@@ -1912,7 +1988,7 @@
           <w:szCs w:val="22"/>
         </w:rPr>
       </w:pPr>
-      <w:hyperlink w:anchor="_Toc532921515" w:history="1">
+      <w:hyperlink w:anchor="_Toc536021462" w:history="1">
         <w:r>
           <w:rPr>
             <w:rStyle w:val="Hyperlink"/>
@@ -1939,7 +2015,7 @@
             <w:noProof/>
             <w:webHidden/>
           </w:rPr>
-          <w:instrText xml:space="preserve"> PAGEREF _Toc532921515 \h </w:instrText>
+          <w:instrText xml:space="preserve"> PAGEREF _Toc536021462 \h </w:instrText>
         </w:r>
         <w:r>
           <w:rPr>
@@ -1986,7 +2062,7 @@
           <w:szCs w:val="22"/>
         </w:rPr>
       </w:pPr>
-      <w:hyperlink w:anchor="_Toc532921516" w:history="1">
+      <w:hyperlink w:anchor="_Toc536021463" w:history="1">
         <w:r>
           <w:rPr>
             <w:rStyle w:val="Hyperlink"/>
@@ -2013,7 +2089,7 @@
             <w:noProof/>
             <w:webHidden/>
           </w:rPr>
-          <w:instrText xml:space="preserve"> PAGEREF _Toc532921516 \h </w:instrText>
+          <w:instrText xml:space="preserve"> PAGEREF _Toc536021463 \h </w:instrText>
         </w:r>
         <w:r>
           <w:rPr>
@@ -2060,7 +2136,7 @@
           <w:szCs w:val="22"/>
         </w:rPr>
       </w:pPr>
-      <w:hyperlink w:anchor="_Toc532921517" w:history="1">
+      <w:hyperlink w:anchor="_Toc536021464" w:history="1">
         <w:r>
           <w:rPr>
             <w:rStyle w:val="Hyperlink"/>
@@ -2087,7 +2163,7 @@
             <w:noProof/>
             <w:webHidden/>
           </w:rPr>
-          <w:instrText xml:space="preserve"> PAGEREF _Toc532921517 \h </w:instrText>
+          <w:instrText xml:space="preserve"> PAGEREF _Toc536021464 \h </w:instrText>
         </w:r>
         <w:r>
           <w:rPr>
@@ -2134,7 +2210,7 @@
           <w:szCs w:val="22"/>
         </w:rPr>
       </w:pPr>
-      <w:hyperlink w:anchor="_Toc532921518" w:history="1">
+      <w:hyperlink w:anchor="_Toc536021465" w:history="1">
         <w:r>
           <w:rPr>
             <w:rStyle w:val="Hyperlink"/>
@@ -2161,7 +2237,7 @@
             <w:noProof/>
             <w:webHidden/>
           </w:rPr>
-          <w:instrText xml:space="preserve"> PAGEREF _Toc532921518 \h </w:instrText>
+          <w:instrText xml:space="preserve"> PAGEREF _Toc536021465 \h </w:instrText>
         </w:r>
         <w:r>
           <w:rPr>
@@ -2208,7 +2284,7 @@
           <w:szCs w:val="22"/>
         </w:rPr>
       </w:pPr>
-      <w:hyperlink w:anchor="_Toc532921519" w:history="1">
+      <w:hyperlink w:anchor="_Toc536021466" w:history="1">
         <w:r>
           <w:rPr>
             <w:rStyle w:val="Hyperlink"/>
@@ -2235,7 +2311,7 @@
             <w:noProof/>
             <w:webHidden/>
           </w:rPr>
-          <w:instrText xml:space="preserve"> PAGEREF _Toc532921519 \h </w:instrText>
+          <w:instrText xml:space="preserve"> PAGEREF _Toc536021466 \h </w:instrText>
         </w:r>
         <w:r>
           <w:rPr>
@@ -2282,7 +2358,7 @@
           <w:szCs w:val="22"/>
         </w:rPr>
       </w:pPr>
-      <w:hyperlink w:anchor="_Toc532921520" w:history="1">
+      <w:hyperlink w:anchor="_Toc536021467" w:history="1">
         <w:r>
           <w:rPr>
             <w:rStyle w:val="Hyperlink"/>
@@ -2309,7 +2385,7 @@
             <w:noProof/>
             <w:webHidden/>
           </w:rPr>
-          <w:instrText xml:space="preserve"> PAGEREF _Toc532921520 \h </w:instrText>
+          <w:instrText xml:space="preserve"> PAGEREF _Toc536021467 \h </w:instrText>
         </w:r>
         <w:r>
           <w:rPr>
@@ -2356,7 +2432,7 @@
           <w:szCs w:val="22"/>
         </w:rPr>
       </w:pPr>
-      <w:hyperlink w:anchor="_Toc532921521" w:history="1">
+      <w:hyperlink w:anchor="_Toc536021468" w:history="1">
         <w:r>
           <w:rPr>
             <w:rStyle w:val="Hyperlink"/>
@@ -2383,7 +2459,7 @@
             <w:noProof/>
             <w:webHidden/>
           </w:rPr>
-          <w:instrText xml:space="preserve"> PAGEREF _Toc532921521 \h </w:instrText>
+          <w:instrText xml:space="preserve"> PAGEREF _Toc536021468 \h </w:instrText>
         </w:r>
         <w:r>
           <w:rPr>
@@ -2430,7 +2506,7 @@
           <w:szCs w:val="22"/>
         </w:rPr>
       </w:pPr>
-      <w:hyperlink w:anchor="_Toc532921522" w:history="1">
+      <w:hyperlink w:anchor="_Toc536021469" w:history="1">
         <w:r>
           <w:rPr>
             <w:rStyle w:val="Hyperlink"/>
@@ -2457,7 +2533,7 @@
             <w:noProof/>
             <w:webHidden/>
           </w:rPr>
-          <w:instrText xml:space="preserve"> PAGEREF _Toc532921522 \h </w:instrText>
+          <w:instrText xml:space="preserve"> PAGEREF _Toc536021469 \h </w:instrText>
         </w:r>
         <w:r>
           <w:rPr>
@@ -2504,7 +2580,7 @@
           <w:szCs w:val="22"/>
         </w:rPr>
       </w:pPr>
-      <w:hyperlink w:anchor="_Toc532921523" w:history="1">
+      <w:hyperlink w:anchor="_Toc536021470" w:history="1">
         <w:r>
           <w:rPr>
             <w:rStyle w:val="Hyperlink"/>
@@ -2531,7 +2607,7 @@
             <w:noProof/>
             <w:webHidden/>
           </w:rPr>
-          <w:instrText xml:space="preserve"> PAGEREF _Toc532921523 \h </w:instrText>
+          <w:instrText xml:space="preserve"> PAGEREF _Toc536021470 \h </w:instrText>
         </w:r>
         <w:r>
           <w:rPr>
@@ -2578,7 +2654,7 @@
           <w:szCs w:val="22"/>
         </w:rPr>
       </w:pPr>
-      <w:hyperlink w:anchor="_Toc532921524" w:history="1">
+      <w:hyperlink w:anchor="_Toc536021471" w:history="1">
         <w:r>
           <w:rPr>
             <w:rStyle w:val="Hyperlink"/>
@@ -2605,7 +2681,7 @@
             <w:noProof/>
             <w:webHidden/>
           </w:rPr>
-          <w:instrText xml:space="preserve"> PAGEREF _Toc532921524 \h </w:instrText>
+          <w:instrText xml:space="preserve"> PAGEREF _Toc536021471 \h </w:instrText>
         </w:r>
         <w:r>
           <w:rPr>
@@ -2652,7 +2728,7 @@
           <w:szCs w:val="22"/>
         </w:rPr>
       </w:pPr>
-      <w:hyperlink w:anchor="_Toc532921525" w:history="1">
+      <w:hyperlink w:anchor="_Toc536021472" w:history="1">
         <w:r>
           <w:rPr>
             <w:rStyle w:val="Hyperlink"/>
@@ -2679,7 +2755,7 @@
             <w:noProof/>
             <w:webHidden/>
           </w:rPr>
-          <w:instrText xml:space="preserve"> PAGEREF _Toc532921525 \h </w:instrText>
+          <w:instrText xml:space="preserve"> PAGEREF _Toc536021472 \h </w:instrText>
         </w:r>
         <w:r>
           <w:rPr>
@@ -2726,7 +2802,7 @@
           <w:szCs w:val="22"/>
         </w:rPr>
       </w:pPr>
-      <w:hyperlink w:anchor="_Toc532921526" w:history="1">
+      <w:hyperlink w:anchor="_Toc536021473" w:history="1">
         <w:r>
           <w:rPr>
             <w:rStyle w:val="Hyperlink"/>
@@ -2753,7 +2829,7 @@
             <w:noProof/>
             <w:webHidden/>
           </w:rPr>
-          <w:instrText xml:space="preserve"> PAGEREF _Toc532921526 \h </w:instrText>
+          <w:instrText xml:space="preserve"> PAGEREF _Toc536021473 \h </w:instrText>
         </w:r>
         <w:r>
           <w:rPr>
@@ -2800,7 +2876,7 @@
           <w:szCs w:val="22"/>
         </w:rPr>
       </w:pPr>
-      <w:hyperlink w:anchor="_Toc532921527" w:history="1">
+      <w:hyperlink w:anchor="_Toc536021474" w:history="1">
         <w:r>
           <w:rPr>
             <w:rStyle w:val="Hyperlink"/>
@@ -2827,7 +2903,7 @@
             <w:noProof/>
             <w:webHidden/>
           </w:rPr>
-          <w:instrText xml:space="preserve"> PAGEREF _Toc532921527 \h </w:instrText>
+          <w:instrText xml:space="preserve"> PAGEREF _Toc536021474 \h </w:instrText>
         </w:r>
         <w:r>
           <w:rPr>
@@ -2874,7 +2950,7 @@
           <w:szCs w:val="22"/>
         </w:rPr>
       </w:pPr>
-      <w:hyperlink w:anchor="_Toc532921528" w:history="1">
+      <w:hyperlink w:anchor="_Toc536021475" w:history="1">
         <w:r>
           <w:rPr>
             <w:rStyle w:val="Hyperlink"/>
@@ -2901,7 +2977,7 @@
             <w:noProof/>
             <w:webHidden/>
           </w:rPr>
-          <w:instrText xml:space="preserve"> PAGEREF _Toc532921528 \h </w:instrText>
+          <w:instrText xml:space="preserve"> PAGEREF _Toc536021475 \h </w:instrText>
         </w:r>
         <w:r>
           <w:rPr>
@@ -2948,7 +3024,7 @@
           <w:szCs w:val="22"/>
         </w:rPr>
       </w:pPr>
-      <w:hyperlink w:anchor="_Toc532921529" w:history="1">
+      <w:hyperlink w:anchor="_Toc536021476" w:history="1">
         <w:r>
           <w:rPr>
             <w:rStyle w:val="Hyperlink"/>
@@ -2975,7 +3051,7 @@
             <w:noProof/>
             <w:webHidden/>
           </w:rPr>
-          <w:instrText xml:space="preserve"> PAGEREF _Toc532921529 \h </w:instrText>
+          <w:instrText xml:space="preserve"> PAGEREF _Toc536021476 \h </w:instrText>
         </w:r>
         <w:r>
           <w:rPr>
@@ -3022,7 +3098,7 @@
           <w:szCs w:val="22"/>
         </w:rPr>
       </w:pPr>
-      <w:hyperlink w:anchor="_Toc532921530" w:history="1">
+      <w:hyperlink w:anchor="_Toc536021477" w:history="1">
         <w:r>
           <w:rPr>
             <w:rStyle w:val="Hyperlink"/>
@@ -3049,7 +3125,7 @@
             <w:noProof/>
             <w:webHidden/>
           </w:rPr>
-          <w:instrText xml:space="preserve"> PAGEREF _Toc532921530 \h </w:instrText>
+          <w:instrText xml:space="preserve"> PAGEREF _Toc536021477 \h </w:instrText>
         </w:r>
         <w:r>
           <w:rPr>
@@ -3096,7 +3172,7 @@
           <w:szCs w:val="22"/>
         </w:rPr>
       </w:pPr>
-      <w:hyperlink w:anchor="_Toc532921531" w:history="1">
+      <w:hyperlink w:anchor="_Toc536021478" w:history="1">
         <w:r>
           <w:rPr>
             <w:rStyle w:val="Hyperlink"/>
@@ -3123,7 +3199,7 @@
             <w:noProof/>
             <w:webHidden/>
           </w:rPr>
-          <w:instrText xml:space="preserve"> PAGEREF _Toc532921531 \h </w:instrText>
+          <w:instrText xml:space="preserve"> PAGEREF _Toc536021478 \h </w:instrText>
         </w:r>
         <w:r>
           <w:rPr>
@@ -3170,7 +3246,7 @@
           <w:szCs w:val="22"/>
         </w:rPr>
       </w:pPr>
-      <w:hyperlink w:anchor="_Toc532921532" w:history="1">
+      <w:hyperlink w:anchor="_Toc536021479" w:history="1">
         <w:r>
           <w:rPr>
             <w:rStyle w:val="Hyperlink"/>
@@ -3197,7 +3273,7 @@
             <w:noProof/>
             <w:webHidden/>
           </w:rPr>
-          <w:instrText xml:space="preserve"> PAGEREF _Toc532921532 \h </w:instrText>
+          <w:instrText xml:space="preserve"> PAGEREF _Toc536021479 \h </w:instrText>
         </w:r>
         <w:r>
           <w:rPr>
@@ -3244,7 +3320,7 @@
           <w:szCs w:val="22"/>
         </w:rPr>
       </w:pPr>
-      <w:hyperlink w:anchor="_Toc532921533" w:history="1">
+      <w:hyperlink w:anchor="_Toc536021480" w:history="1">
         <w:r>
           <w:rPr>
             <w:rStyle w:val="Hyperlink"/>
@@ -3271,7 +3347,7 @@
             <w:noProof/>
             <w:webHidden/>
           </w:rPr>
-          <w:instrText xml:space="preserve"> PAGEREF _Toc532921533 \h </w:instrText>
+          <w:instrText xml:space="preserve"> PAGEREF _Toc536021480 \h </w:instrText>
         </w:r>
         <w:r>
           <w:rPr>
@@ -3322,11 +3398,11 @@
         <w:pStyle w:val="Heading1"/>
         <w:jc w:val="center"/>
       </w:pPr>
-      <w:bookmarkStart w:id="0" w:name="_Toc532921502"/>
+      <w:bookmarkStart w:id="1" w:name="_Toc536021448"/>
       <w:r>
         <w:t>Warning!</w:t>
       </w:r>
-      <w:bookmarkEnd w:id="0"/>
+      <w:bookmarkEnd w:id="1"/>
     </w:p>
     <w:p>
       <w:r>
@@ -3355,11 +3431,11 @@
       <w:pPr>
         <w:pStyle w:val="Heading1"/>
       </w:pPr>
-      <w:bookmarkStart w:id="1" w:name="_Toc532921503"/>
+      <w:bookmarkStart w:id="2" w:name="_Toc536021449"/>
       <w:r>
         <w:t>Introduction:</w:t>
       </w:r>
-      <w:bookmarkEnd w:id="1"/>
+      <w:bookmarkEnd w:id="2"/>
     </w:p>
     <w:p>
       <w:proofErr w:type="spellStart"/>
@@ -3396,7 +3472,7 @@
       <w:pPr>
         <w:pStyle w:val="Heading1"/>
       </w:pPr>
-      <w:bookmarkStart w:id="2" w:name="_Toc532921504"/>
+      <w:bookmarkStart w:id="3" w:name="_Toc536021450"/>
       <w:r>
         <w:lastRenderedPageBreak/>
         <w:t>Getting started</w:t>
@@ -3404,7 +3480,7 @@
       <w:r>
         <w:t>:</w:t>
       </w:r>
-      <w:bookmarkEnd w:id="2"/>
+      <w:bookmarkEnd w:id="3"/>
     </w:p>
     <w:p>
       <w:r>
@@ -3705,7 +3781,41 @@
           <w:sz w:val="28"/>
           <w:szCs w:val="28"/>
         </w:rPr>
-        <w:t>in the config.tf</w:t>
+        <w:t>in the</w:t>
+      </w:r>
+      <w:proofErr w:type="gramStart"/>
+      <w:r>
+        <w:rPr>
+          <w:rFonts w:asciiTheme="minorHAnsi" w:hAnsiTheme="minorHAnsi"/>
+          <w:sz w:val="28"/>
+          <w:szCs w:val="28"/>
+        </w:rPr>
+        <w:t xml:space="preserve"> </w:t>
+      </w:r>
+      <w:r>
+        <w:rPr>
+          <w:rFonts w:asciiTheme="minorHAnsi" w:hAnsiTheme="minorHAnsi"/>
+          <w:sz w:val="28"/>
+          <w:szCs w:val="28"/>
+        </w:rPr>
+        <w:t>..</w:t>
+      </w:r>
+      <w:proofErr w:type="gramEnd"/>
+      <w:r>
+        <w:rPr>
+          <w:rFonts w:asciiTheme="minorHAnsi" w:hAnsiTheme="minorHAnsi"/>
+          <w:sz w:val="28"/>
+          <w:szCs w:val="28"/>
+        </w:rPr>
+        <w:t>/monkey/envs/monkey_zoo/terraform/</w:t>
+      </w:r>
+      <w:r>
+        <w:rPr>
+          <w:rFonts w:asciiTheme="minorHAnsi" w:hAnsiTheme="minorHAnsi"/>
+          <w:sz w:val="28"/>
+          <w:szCs w:val="28"/>
+        </w:rPr>
+        <w:t>config.tf</w:t>
       </w:r>
       <w:r>
         <w:rPr>
@@ -3983,14 +4093,960 @@
       </w:r>
     </w:p>
     <w:p>
+      <w:r>
+        <w:br w:type="page"/>
+      </w:r>
+    </w:p>
+    <w:p>
       <w:pPr>
-        <w:rPr>
-          <w:rFonts w:ascii="Courier New" w:hAnsi="Courier New"/>
-          <w:sz w:val="24"/>
-        </w:rPr>
+        <w:pStyle w:val="Heading1"/>
       </w:pPr>
-      <w:r>
-        <w:br w:type="page"/>
+      <w:bookmarkStart w:id="4" w:name="_Toc536021451"/>
+      <w:r>
+        <w:lastRenderedPageBreak/>
+        <w:t>Using islands</w:t>
+      </w:r>
+      <w:r>
+        <w:t>:</w:t>
+      </w:r>
+      <w:bookmarkEnd w:id="4"/>
+    </w:p>
+    <w:p>
+      <w:r>
+        <w:t>How to get into the islands:</w:t>
+      </w:r>
+    </w:p>
+    <w:p>
+      <w:r>
+        <w:tab/>
+      </w:r>
+      <w:r>
+        <w:rPr>
+          <w:b/>
+        </w:rPr>
+        <w:t>island-linux-250:</w:t>
+      </w:r>
+      <w:r>
+        <w:t xml:space="preserve"> SSH from GCP</w:t>
+      </w:r>
+    </w:p>
+    <w:p>
+      <w:pPr>
+        <w:ind w:left="720"/>
+      </w:pPr>
+      <w:r>
+        <w:rPr>
+          <w:b/>
+        </w:rPr>
+        <w:t xml:space="preserve">island-windows-251: </w:t>
+      </w:r>
+      <w:r>
+        <w:t>In GCP/VM instances page click on island-windows-251. Set password for your account and then RDP into the island.</w:t>
+      </w:r>
+    </w:p>
+    <w:p>
+      <w:r>
+        <w:t>These are most common steps on monkey islands:</w:t>
+      </w:r>
+    </w:p>
+    <w:p>
+      <w:pPr>
+        <w:spacing w:after="0" w:line="240" w:lineRule="auto"/>
+        <w:rPr>
+          <w:rFonts w:eastAsia="Times New Roman" w:cstheme="minorHAnsi"/>
+          <w:szCs w:val="28"/>
+        </w:rPr>
+      </w:pPr>
+      <w:r>
+        <w:rPr>
+          <w:b/>
+        </w:rPr>
+        <w:t>island-linux-250</w:t>
+      </w:r>
+      <w:r>
+        <w:rPr>
+          <w:b/>
+        </w:rPr>
+        <w:t>:</w:t>
+      </w:r>
+    </w:p>
+    <w:p>
+      <w:pPr>
+        <w:spacing w:after="0" w:line="240" w:lineRule="auto"/>
+        <w:ind w:left="720"/>
+        <w:rPr>
+          <w:rFonts w:eastAsia="Times New Roman" w:cstheme="minorHAnsi"/>
+          <w:szCs w:val="28"/>
+        </w:rPr>
+      </w:pPr>
+      <w:r>
+        <w:rPr>
+          <w:rFonts w:eastAsia="Times New Roman" w:cstheme="minorHAnsi"/>
+          <w:szCs w:val="28"/>
+        </w:rPr>
+        <w:t>To run monkey island:</w:t>
+      </w:r>
+    </w:p>
+    <w:p>
+      <w:pPr>
+        <w:spacing w:after="0" w:line="240" w:lineRule="auto"/>
+        <w:ind w:left="720" w:firstLine="720"/>
+        <w:rPr>
+          <w:rFonts w:eastAsia="Times New Roman" w:cstheme="minorHAnsi"/>
+          <w:szCs w:val="28"/>
+        </w:rPr>
+      </w:pPr>
+      <w:r>
+        <w:rPr>
+          <w:rFonts w:eastAsia="Times New Roman" w:cstheme="minorHAnsi"/>
+          <w:szCs w:val="28"/>
+        </w:rPr>
+        <w:t>`</w:t>
+      </w:r>
+      <w:proofErr w:type="spellStart"/>
+      <w:r>
+        <w:rPr>
+          <w:rFonts w:eastAsia="Times New Roman" w:cstheme="minorHAnsi"/>
+          <w:szCs w:val="28"/>
+        </w:rPr>
+        <w:t>sudo</w:t>
+      </w:r>
+      <w:proofErr w:type="spellEnd"/>
+      <w:r>
+        <w:rPr>
+          <w:rFonts w:eastAsia="Times New Roman" w:cstheme="minorHAnsi"/>
+          <w:szCs w:val="28"/>
+        </w:rPr>
+        <w:t xml:space="preserve"> /</w:t>
+      </w:r>
+      <w:proofErr w:type="spellStart"/>
+      <w:r>
+        <w:rPr>
+          <w:rFonts w:eastAsia="Times New Roman" w:cstheme="minorHAnsi"/>
+          <w:szCs w:val="28"/>
+        </w:rPr>
+        <w:t>usr</w:t>
+      </w:r>
+      <w:proofErr w:type="spellEnd"/>
+      <w:r>
+        <w:rPr>
+          <w:rFonts w:eastAsia="Times New Roman" w:cstheme="minorHAnsi"/>
+          <w:szCs w:val="28"/>
+        </w:rPr>
+        <w:t>/run_island.sh`</w:t>
+      </w:r>
+    </w:p>
+    <w:p>
+      <w:pPr>
+        <w:spacing w:after="0" w:line="240" w:lineRule="auto"/>
+        <w:ind w:left="720"/>
+        <w:rPr>
+          <w:rFonts w:eastAsia="Times New Roman" w:cstheme="minorHAnsi"/>
+          <w:szCs w:val="28"/>
+        </w:rPr>
+      </w:pPr>
+      <w:r>
+        <w:rPr>
+          <w:rFonts w:eastAsia="Times New Roman" w:cstheme="minorHAnsi"/>
+          <w:szCs w:val="28"/>
+        </w:rPr>
+        <w:t>To run monkey:</w:t>
+      </w:r>
+    </w:p>
+    <w:p>
+      <w:pPr>
+        <w:spacing w:after="0" w:line="240" w:lineRule="auto"/>
+        <w:ind w:left="720" w:firstLine="720"/>
+        <w:rPr>
+          <w:rFonts w:eastAsia="Times New Roman" w:cstheme="minorHAnsi"/>
+          <w:szCs w:val="28"/>
+        </w:rPr>
+      </w:pPr>
+      <w:r>
+        <w:rPr>
+          <w:rFonts w:eastAsia="Times New Roman" w:cstheme="minorHAnsi"/>
+          <w:szCs w:val="28"/>
+        </w:rPr>
+        <w:t>`</w:t>
+      </w:r>
+      <w:proofErr w:type="spellStart"/>
+      <w:r>
+        <w:rPr>
+          <w:rFonts w:eastAsia="Times New Roman" w:cstheme="minorHAnsi"/>
+          <w:szCs w:val="28"/>
+        </w:rPr>
+        <w:t>sudo</w:t>
+      </w:r>
+      <w:proofErr w:type="spellEnd"/>
+      <w:r>
+        <w:rPr>
+          <w:rFonts w:eastAsia="Times New Roman" w:cstheme="minorHAnsi"/>
+          <w:szCs w:val="28"/>
+        </w:rPr>
+        <w:t xml:space="preserve"> /</w:t>
+      </w:r>
+      <w:proofErr w:type="spellStart"/>
+      <w:r>
+        <w:rPr>
+          <w:rFonts w:eastAsia="Times New Roman" w:cstheme="minorHAnsi"/>
+          <w:szCs w:val="28"/>
+        </w:rPr>
+        <w:t>usr</w:t>
+      </w:r>
+      <w:proofErr w:type="spellEnd"/>
+      <w:r>
+        <w:rPr>
+          <w:rFonts w:eastAsia="Times New Roman" w:cstheme="minorHAnsi"/>
+          <w:szCs w:val="28"/>
+        </w:rPr>
+        <w:t>/run_monkey.sh`</w:t>
+      </w:r>
+    </w:p>
+    <w:p>
+      <w:pPr>
+        <w:spacing w:after="0" w:line="240" w:lineRule="auto"/>
+        <w:ind w:left="720"/>
+        <w:rPr>
+          <w:rFonts w:eastAsia="Times New Roman" w:cstheme="minorHAnsi"/>
+          <w:szCs w:val="28"/>
+        </w:rPr>
+      </w:pPr>
+      <w:r>
+        <w:rPr>
+          <w:rFonts w:eastAsia="Times New Roman" w:cstheme="minorHAnsi"/>
+          <w:szCs w:val="28"/>
+        </w:rPr>
+        <w:t>To update repository:</w:t>
+      </w:r>
+    </w:p>
+    <w:p>
+      <w:pPr>
+        <w:spacing w:after="0" w:line="240" w:lineRule="auto"/>
+        <w:ind w:left="720" w:firstLine="720"/>
+        <w:rPr>
+          <w:rFonts w:eastAsia="Times New Roman" w:cstheme="minorHAnsi"/>
+          <w:szCs w:val="28"/>
+        </w:rPr>
+      </w:pPr>
+      <w:r>
+        <w:rPr>
+          <w:rFonts w:eastAsia="Times New Roman" w:cstheme="minorHAnsi"/>
+          <w:szCs w:val="28"/>
+        </w:rPr>
+        <w:t xml:space="preserve">1. </w:t>
+      </w:r>
+      <w:r>
+        <w:rPr>
+          <w:rFonts w:eastAsia="Times New Roman" w:cstheme="minorHAnsi"/>
+          <w:szCs w:val="28"/>
+        </w:rPr>
+        <w:t>`</w:t>
+      </w:r>
+      <w:r>
+        <w:rPr>
+          <w:rFonts w:eastAsia="Times New Roman" w:cstheme="minorHAnsi"/>
+          <w:szCs w:val="28"/>
+        </w:rPr>
+        <w:t>git pull /</w:t>
+      </w:r>
+      <w:proofErr w:type="spellStart"/>
+      <w:r>
+        <w:rPr>
+          <w:rFonts w:eastAsia="Times New Roman" w:cstheme="minorHAnsi"/>
+          <w:szCs w:val="28"/>
+        </w:rPr>
+        <w:t>usr</w:t>
+      </w:r>
+      <w:proofErr w:type="spellEnd"/>
+      <w:r>
+        <w:rPr>
+          <w:rFonts w:eastAsia="Times New Roman" w:cstheme="minorHAnsi"/>
+          <w:szCs w:val="28"/>
+        </w:rPr>
+        <w:t>/</w:t>
+      </w:r>
+      <w:proofErr w:type="spellStart"/>
+      <w:r>
+        <w:rPr>
+          <w:rFonts w:eastAsia="Times New Roman" w:cstheme="minorHAnsi"/>
+          <w:szCs w:val="28"/>
+        </w:rPr>
+        <w:t>infection_monkey</w:t>
+      </w:r>
+      <w:proofErr w:type="spellEnd"/>
+      <w:r>
+        <w:rPr>
+          <w:rFonts w:eastAsia="Times New Roman" w:cstheme="minorHAnsi"/>
+          <w:szCs w:val="28"/>
+        </w:rPr>
+        <w:t>/</w:t>
+      </w:r>
+      <w:r>
+        <w:rPr>
+          <w:rFonts w:eastAsia="Times New Roman" w:cstheme="minorHAnsi"/>
+          <w:szCs w:val="28"/>
+        </w:rPr>
+        <w:t>`</w:t>
+      </w:r>
+    </w:p>
+    <w:p>
+      <w:pPr>
+        <w:spacing w:after="0" w:line="240" w:lineRule="auto"/>
+        <w:ind w:left="720"/>
+        <w:rPr>
+          <w:rFonts w:eastAsia="Times New Roman" w:cstheme="minorHAnsi"/>
+          <w:szCs w:val="28"/>
+        </w:rPr>
+      </w:pPr>
+      <w:r>
+        <w:rPr>
+          <w:rFonts w:eastAsia="Times New Roman" w:cstheme="minorHAnsi"/>
+          <w:szCs w:val="28"/>
+        </w:rPr>
+        <w:t>Update</w:t>
+      </w:r>
+      <w:r>
+        <w:rPr>
+          <w:rFonts w:eastAsia="Times New Roman" w:cstheme="minorHAnsi"/>
+          <w:szCs w:val="28"/>
+        </w:rPr>
+        <w:t xml:space="preserve"> all requirements </w:t>
+      </w:r>
+      <w:r>
+        <w:rPr>
+          <w:rFonts w:eastAsia="Times New Roman" w:cstheme="minorHAnsi"/>
+          <w:szCs w:val="28"/>
+        </w:rPr>
+        <w:t>using</w:t>
+      </w:r>
+      <w:r>
+        <w:rPr>
+          <w:rFonts w:eastAsia="Times New Roman" w:cstheme="minorHAnsi"/>
+          <w:szCs w:val="28"/>
+        </w:rPr>
+        <w:t xml:space="preserve"> deployment script:</w:t>
+      </w:r>
+    </w:p>
+    <w:p>
+      <w:pPr>
+        <w:spacing w:after="0" w:line="240" w:lineRule="auto"/>
+        <w:ind w:left="1440"/>
+        <w:rPr>
+          <w:rFonts w:eastAsia="Times New Roman" w:cstheme="minorHAnsi"/>
+          <w:szCs w:val="28"/>
+        </w:rPr>
+      </w:pPr>
+      <w:r>
+        <w:rPr>
+          <w:rFonts w:eastAsia="Times New Roman" w:cstheme="minorHAnsi"/>
+          <w:szCs w:val="28"/>
+        </w:rPr>
+        <w:t xml:space="preserve">1. </w:t>
+      </w:r>
+      <w:r>
+        <w:rPr>
+          <w:rFonts w:eastAsia="Times New Roman" w:cstheme="minorHAnsi"/>
+          <w:szCs w:val="28"/>
+        </w:rPr>
+        <w:t>`</w:t>
+      </w:r>
+      <w:r>
+        <w:rPr>
+          <w:rFonts w:eastAsia="Times New Roman" w:cstheme="minorHAnsi"/>
+          <w:szCs w:val="28"/>
+        </w:rPr>
+        <w:t>cd /</w:t>
+      </w:r>
+      <w:proofErr w:type="spellStart"/>
+      <w:r>
+        <w:rPr>
+          <w:rFonts w:eastAsia="Times New Roman" w:cstheme="minorHAnsi"/>
+          <w:szCs w:val="28"/>
+        </w:rPr>
+        <w:t>usr</w:t>
+      </w:r>
+      <w:proofErr w:type="spellEnd"/>
+      <w:r>
+        <w:rPr>
+          <w:rFonts w:eastAsia="Times New Roman" w:cstheme="minorHAnsi"/>
+          <w:szCs w:val="28"/>
+        </w:rPr>
+        <w:t>/</w:t>
+      </w:r>
+      <w:proofErr w:type="spellStart"/>
+      <w:r>
+        <w:rPr>
+          <w:rFonts w:eastAsia="Times New Roman" w:cstheme="minorHAnsi"/>
+          <w:szCs w:val="28"/>
+        </w:rPr>
+        <w:t>infection_monkey</w:t>
+      </w:r>
+      <w:proofErr w:type="spellEnd"/>
+      <w:r>
+        <w:rPr>
+          <w:rFonts w:eastAsia="Times New Roman" w:cstheme="minorHAnsi"/>
+          <w:szCs w:val="28"/>
+        </w:rPr>
+        <w:t>/</w:t>
+      </w:r>
+      <w:proofErr w:type="spellStart"/>
+      <w:r>
+        <w:rPr>
+          <w:rFonts w:eastAsia="Times New Roman" w:cstheme="minorHAnsi"/>
+          <w:szCs w:val="28"/>
+        </w:rPr>
+        <w:t>deployment_scripts</w:t>
+      </w:r>
+      <w:proofErr w:type="spellEnd"/>
+      <w:r>
+        <w:rPr>
+          <w:rFonts w:eastAsia="Times New Roman" w:cstheme="minorHAnsi"/>
+          <w:szCs w:val="28"/>
+        </w:rPr>
+        <w:t>`</w:t>
+      </w:r>
+    </w:p>
+    <w:p>
+      <w:pPr>
+        <w:spacing w:after="0" w:line="240" w:lineRule="auto"/>
+        <w:ind w:left="1440"/>
+        <w:rPr>
+          <w:rFonts w:eastAsia="Times New Roman" w:cstheme="minorHAnsi"/>
+          <w:szCs w:val="28"/>
+        </w:rPr>
+      </w:pPr>
+      <w:r>
+        <w:rPr>
+          <w:rFonts w:eastAsia="Times New Roman" w:cstheme="minorHAnsi"/>
+          <w:szCs w:val="28"/>
+        </w:rPr>
+        <w:t xml:space="preserve">2. </w:t>
+      </w:r>
+      <w:r>
+        <w:rPr>
+          <w:rFonts w:eastAsia="Times New Roman" w:cstheme="minorHAnsi"/>
+          <w:szCs w:val="28"/>
+        </w:rPr>
+        <w:t>`</w:t>
+      </w:r>
+      <w:r>
+        <w:rPr>
+          <w:rFonts w:eastAsia="Times New Roman" w:cstheme="minorHAnsi"/>
+          <w:szCs w:val="28"/>
+        </w:rPr>
+        <w:t>./deploy_linux.sh "/</w:t>
+      </w:r>
+      <w:proofErr w:type="spellStart"/>
+      <w:r>
+        <w:rPr>
+          <w:rFonts w:eastAsia="Times New Roman" w:cstheme="minorHAnsi"/>
+          <w:szCs w:val="28"/>
+        </w:rPr>
+        <w:t>usr</w:t>
+      </w:r>
+      <w:proofErr w:type="spellEnd"/>
+      <w:r>
+        <w:rPr>
+          <w:rFonts w:eastAsia="Times New Roman" w:cstheme="minorHAnsi"/>
+          <w:szCs w:val="28"/>
+        </w:rPr>
+        <w:t>/</w:t>
+      </w:r>
+      <w:proofErr w:type="spellStart"/>
+      <w:r>
+        <w:rPr>
+          <w:rFonts w:eastAsia="Times New Roman" w:cstheme="minorHAnsi"/>
+          <w:szCs w:val="28"/>
+        </w:rPr>
+        <w:t>infection_monkey</w:t>
+      </w:r>
+      <w:proofErr w:type="spellEnd"/>
+      <w:r>
+        <w:rPr>
+          <w:rFonts w:eastAsia="Times New Roman" w:cstheme="minorHAnsi"/>
+          <w:szCs w:val="28"/>
+        </w:rPr>
+        <w:t>" "develop"</w:t>
+      </w:r>
+      <w:r>
+        <w:rPr>
+          <w:rFonts w:eastAsia="Times New Roman" w:cstheme="minorHAnsi"/>
+          <w:szCs w:val="28"/>
+        </w:rPr>
+        <w:t>`</w:t>
+      </w:r>
+    </w:p>
+    <w:p>
+      <w:pPr>
+        <w:spacing w:after="0" w:line="240" w:lineRule="auto"/>
+      </w:pPr>
+    </w:p>
+    <w:p>
+      <w:pPr>
+        <w:spacing w:after="0" w:line="240" w:lineRule="auto"/>
+        <w:rPr>
+          <w:rFonts w:eastAsia="Times New Roman" w:cstheme="minorHAnsi"/>
+          <w:b/>
+          <w:szCs w:val="28"/>
+        </w:rPr>
+      </w:pPr>
+      <w:r>
+        <w:rPr>
+          <w:b/>
+        </w:rPr>
+        <w:t>island-windows-251</w:t>
+      </w:r>
+      <w:r>
+        <w:rPr>
+          <w:rFonts w:eastAsia="Times New Roman" w:cstheme="minorHAnsi"/>
+          <w:b/>
+          <w:szCs w:val="28"/>
+        </w:rPr>
+        <w:t>:</w:t>
+      </w:r>
+    </w:p>
+    <w:p>
+      <w:pPr>
+        <w:spacing w:after="0" w:line="240" w:lineRule="auto"/>
+        <w:ind w:left="720"/>
+        <w:rPr>
+          <w:rFonts w:eastAsia="Times New Roman" w:cstheme="minorHAnsi"/>
+          <w:szCs w:val="28"/>
+        </w:rPr>
+      </w:pPr>
+      <w:r>
+        <w:rPr>
+          <w:rFonts w:eastAsia="Times New Roman" w:cstheme="minorHAnsi"/>
+          <w:szCs w:val="28"/>
+        </w:rPr>
+        <w:t xml:space="preserve">To </w:t>
+      </w:r>
+      <w:r>
+        <w:rPr>
+          <w:rFonts w:eastAsia="Times New Roman" w:cstheme="minorHAnsi"/>
+          <w:szCs w:val="28"/>
+        </w:rPr>
+        <w:t>run</w:t>
+      </w:r>
+      <w:r>
+        <w:rPr>
+          <w:rFonts w:eastAsia="Times New Roman" w:cstheme="minorHAnsi"/>
+          <w:szCs w:val="28"/>
+        </w:rPr>
+        <w:t xml:space="preserve"> monkey island:</w:t>
+      </w:r>
+    </w:p>
+    <w:p>
+      <w:pPr>
+        <w:spacing w:after="0" w:line="240" w:lineRule="auto"/>
+        <w:ind w:left="720" w:firstLine="720"/>
+        <w:rPr>
+          <w:rFonts w:eastAsia="Times New Roman" w:cstheme="minorHAnsi"/>
+          <w:szCs w:val="28"/>
+        </w:rPr>
+      </w:pPr>
+      <w:r>
+        <w:rPr>
+          <w:rFonts w:eastAsia="Times New Roman" w:cstheme="minorHAnsi"/>
+          <w:szCs w:val="28"/>
+        </w:rPr>
+        <w:t>Execute C:\run_monkey_island.bat as admin</w:t>
+      </w:r>
+      <w:r>
+        <w:rPr>
+          <w:rFonts w:eastAsia="Times New Roman" w:cstheme="minorHAnsi"/>
+          <w:szCs w:val="28"/>
+        </w:rPr>
+        <w:t>istrator</w:t>
+      </w:r>
+    </w:p>
+    <w:p>
+      <w:pPr>
+        <w:spacing w:after="0" w:line="240" w:lineRule="auto"/>
+        <w:ind w:left="720"/>
+        <w:rPr>
+          <w:rFonts w:eastAsia="Times New Roman" w:cstheme="minorHAnsi"/>
+          <w:szCs w:val="28"/>
+        </w:rPr>
+      </w:pPr>
+      <w:r>
+        <w:rPr>
+          <w:rFonts w:eastAsia="Times New Roman" w:cstheme="minorHAnsi"/>
+          <w:szCs w:val="28"/>
+        </w:rPr>
+        <w:t>To run monkey</w:t>
+      </w:r>
+      <w:r>
+        <w:rPr>
+          <w:rFonts w:eastAsia="Times New Roman" w:cstheme="minorHAnsi"/>
+          <w:szCs w:val="28"/>
+        </w:rPr>
+        <w:t>:</w:t>
+      </w:r>
+    </w:p>
+    <w:p>
+      <w:pPr>
+        <w:spacing w:after="0" w:line="240" w:lineRule="auto"/>
+        <w:ind w:left="720" w:firstLine="720"/>
+        <w:rPr>
+          <w:rFonts w:eastAsia="Times New Roman" w:cstheme="minorHAnsi"/>
+          <w:szCs w:val="28"/>
+        </w:rPr>
+      </w:pPr>
+      <w:r>
+        <w:rPr>
+          <w:rFonts w:eastAsia="Times New Roman" w:cstheme="minorHAnsi"/>
+          <w:szCs w:val="28"/>
+        </w:rPr>
+        <w:t>Execute C:\run_monkey.bat as admin</w:t>
+      </w:r>
+      <w:r>
+        <w:rPr>
+          <w:rFonts w:eastAsia="Times New Roman" w:cstheme="minorHAnsi"/>
+          <w:szCs w:val="28"/>
+        </w:rPr>
+        <w:t>istrator</w:t>
+      </w:r>
+    </w:p>
+    <w:p>
+      <w:pPr>
+        <w:spacing w:after="0" w:line="240" w:lineRule="auto"/>
+        <w:ind w:left="720"/>
+        <w:rPr>
+          <w:rFonts w:eastAsia="Times New Roman" w:cstheme="minorHAnsi"/>
+          <w:szCs w:val="28"/>
+        </w:rPr>
+      </w:pPr>
+      <w:r>
+        <w:rPr>
+          <w:rFonts w:eastAsia="Times New Roman" w:cstheme="minorHAnsi"/>
+          <w:szCs w:val="28"/>
+        </w:rPr>
+        <w:t>To update repository:</w:t>
+      </w:r>
+    </w:p>
+    <w:p>
+      <w:pPr>
+        <w:spacing w:after="0" w:line="240" w:lineRule="auto"/>
+        <w:ind w:left="1440"/>
+        <w:rPr>
+          <w:rFonts w:eastAsia="Times New Roman" w:cstheme="minorHAnsi"/>
+          <w:szCs w:val="28"/>
+        </w:rPr>
+      </w:pPr>
+      <w:r>
+        <w:rPr>
+          <w:rFonts w:eastAsia="Times New Roman" w:cstheme="minorHAnsi"/>
+          <w:szCs w:val="28"/>
+        </w:rPr>
+        <w:t>1.</w:t>
+      </w:r>
+      <w:r>
+        <w:rPr>
+          <w:rFonts w:eastAsia="Times New Roman" w:cstheme="minorHAnsi"/>
+          <w:szCs w:val="28"/>
+        </w:rPr>
+        <w:t xml:space="preserve"> </w:t>
+      </w:r>
+      <w:r>
+        <w:rPr>
+          <w:rFonts w:eastAsia="Times New Roman" w:cstheme="minorHAnsi"/>
+          <w:szCs w:val="28"/>
+        </w:rPr>
+        <w:t xml:space="preserve">Open </w:t>
+      </w:r>
+      <w:proofErr w:type="spellStart"/>
+      <w:r>
+        <w:rPr>
+          <w:rFonts w:eastAsia="Times New Roman" w:cstheme="minorHAnsi"/>
+          <w:szCs w:val="28"/>
+        </w:rPr>
+        <w:t>cmd</w:t>
+      </w:r>
+      <w:proofErr w:type="spellEnd"/>
+      <w:r>
+        <w:rPr>
+          <w:rFonts w:eastAsia="Times New Roman" w:cstheme="minorHAnsi"/>
+          <w:szCs w:val="28"/>
+        </w:rPr>
+        <w:t xml:space="preserve"> as an administrator</w:t>
+      </w:r>
+    </w:p>
+    <w:p>
+      <w:pPr>
+        <w:spacing w:after="0" w:line="240" w:lineRule="auto"/>
+        <w:ind w:left="1440"/>
+        <w:rPr>
+          <w:rFonts w:eastAsia="Times New Roman" w:cstheme="minorHAnsi"/>
+          <w:szCs w:val="28"/>
+        </w:rPr>
+      </w:pPr>
+      <w:r>
+        <w:rPr>
+          <w:rFonts w:eastAsia="Times New Roman" w:cstheme="minorHAnsi"/>
+          <w:szCs w:val="28"/>
+        </w:rPr>
+        <w:t>2. `cd C:\infection_monkey`</w:t>
+      </w:r>
+    </w:p>
+    <w:p>
+      <w:pPr>
+        <w:spacing w:after="0" w:line="240" w:lineRule="auto"/>
+        <w:ind w:left="1440"/>
+        <w:rPr>
+          <w:rFonts w:eastAsia="Times New Roman" w:cstheme="minorHAnsi"/>
+          <w:szCs w:val="28"/>
+        </w:rPr>
+      </w:pPr>
+      <w:r>
+        <w:rPr>
+          <w:rFonts w:eastAsia="Times New Roman" w:cstheme="minorHAnsi"/>
+          <w:szCs w:val="28"/>
+        </w:rPr>
+        <w:t>3. `git pull` (updates develop branch)</w:t>
+      </w:r>
+    </w:p>
+    <w:p>
+      <w:pPr>
+        <w:spacing w:after="0" w:line="240" w:lineRule="auto"/>
+        <w:ind w:left="720"/>
+        <w:rPr>
+          <w:rFonts w:eastAsia="Times New Roman" w:cstheme="minorHAnsi"/>
+          <w:szCs w:val="28"/>
+        </w:rPr>
+      </w:pPr>
+      <w:r>
+        <w:rPr>
+          <w:rFonts w:eastAsia="Times New Roman" w:cstheme="minorHAnsi"/>
+          <w:szCs w:val="28"/>
+        </w:rPr>
+        <w:t>Update</w:t>
+      </w:r>
+      <w:r>
+        <w:rPr>
+          <w:rFonts w:eastAsia="Times New Roman" w:cstheme="minorHAnsi"/>
+          <w:szCs w:val="28"/>
+        </w:rPr>
+        <w:t xml:space="preserve"> all requirements </w:t>
+      </w:r>
+      <w:r>
+        <w:rPr>
+          <w:rFonts w:eastAsia="Times New Roman" w:cstheme="minorHAnsi"/>
+          <w:szCs w:val="28"/>
+        </w:rPr>
+        <w:t>using</w:t>
+      </w:r>
+      <w:r>
+        <w:rPr>
+          <w:rFonts w:eastAsia="Times New Roman" w:cstheme="minorHAnsi"/>
+          <w:szCs w:val="28"/>
+        </w:rPr>
+        <w:t xml:space="preserve"> deployment script:</w:t>
+      </w:r>
+    </w:p>
+    <w:p>
+      <w:pPr>
+        <w:spacing w:after="0" w:line="240" w:lineRule="auto"/>
+        <w:ind w:left="1440"/>
+        <w:rPr>
+          <w:rFonts w:eastAsia="Times New Roman" w:cstheme="minorHAnsi"/>
+          <w:szCs w:val="28"/>
+        </w:rPr>
+      </w:pPr>
+      <w:r>
+        <w:rPr>
+          <w:rFonts w:eastAsia="Times New Roman" w:cstheme="minorHAnsi"/>
+          <w:szCs w:val="28"/>
+        </w:rPr>
+        <w:t>1.</w:t>
+      </w:r>
+      <w:r>
+        <w:rPr>
+          <w:rFonts w:eastAsia="Times New Roman" w:cstheme="minorHAnsi"/>
+          <w:szCs w:val="28"/>
+        </w:rPr>
+        <w:t>`</w:t>
+      </w:r>
+      <w:r>
+        <w:rPr>
+          <w:rFonts w:eastAsia="Times New Roman" w:cstheme="minorHAnsi"/>
+          <w:szCs w:val="28"/>
+        </w:rPr>
+        <w:t xml:space="preserve"> cd </w:t>
+      </w:r>
+      <w:r>
+        <w:rPr>
+          <w:rFonts w:eastAsia="Times New Roman" w:cstheme="minorHAnsi"/>
+          <w:szCs w:val="28"/>
+        </w:rPr>
+        <w:t>C:\</w:t>
+      </w:r>
+      <w:r>
+        <w:rPr>
+          <w:rFonts w:eastAsia="Times New Roman" w:cstheme="minorHAnsi"/>
+          <w:szCs w:val="28"/>
+        </w:rPr>
+        <w:t>infection_monkey</w:t>
+      </w:r>
+      <w:r>
+        <w:rPr>
+          <w:rFonts w:eastAsia="Times New Roman" w:cstheme="minorHAnsi"/>
+          <w:szCs w:val="28"/>
+        </w:rPr>
+        <w:t>\</w:t>
+      </w:r>
+      <w:r>
+        <w:rPr>
+          <w:rFonts w:eastAsia="Times New Roman" w:cstheme="minorHAnsi"/>
+          <w:szCs w:val="28"/>
+        </w:rPr>
+        <w:t>deployment_scripts</w:t>
+      </w:r>
+      <w:r>
+        <w:rPr>
+          <w:rFonts w:eastAsia="Times New Roman" w:cstheme="minorHAnsi"/>
+          <w:szCs w:val="28"/>
+        </w:rPr>
+        <w:t>`</w:t>
+      </w:r>
+    </w:p>
+    <w:p>
+      <w:pPr>
+        <w:spacing w:after="0" w:line="240" w:lineRule="auto"/>
+        <w:ind w:left="1440"/>
+        <w:rPr>
+          <w:rFonts w:eastAsia="Times New Roman" w:cstheme="minorHAnsi"/>
+          <w:szCs w:val="28"/>
+        </w:rPr>
+      </w:pPr>
+      <w:r>
+        <w:rPr>
+          <w:rFonts w:eastAsia="Times New Roman" w:cstheme="minorHAnsi"/>
+          <w:szCs w:val="28"/>
+        </w:rPr>
+        <w:t xml:space="preserve">2. </w:t>
+      </w:r>
+      <w:r>
+        <w:rPr>
+          <w:rFonts w:eastAsia="Times New Roman" w:cstheme="minorHAnsi"/>
+          <w:szCs w:val="28"/>
+        </w:rPr>
+        <w:t>`</w:t>
+      </w:r>
+      <w:r>
+        <w:rPr>
+          <w:rFonts w:cstheme="minorHAnsi"/>
+          <w:color w:val="24292E"/>
+          <w:shd w:val="clear" w:color="auto" w:fill="FFFFFF"/>
+        </w:rPr>
+        <w:t xml:space="preserve"> </w:t>
+      </w:r>
+      <w:r>
+        <w:rPr>
+          <w:rFonts w:cstheme="minorHAnsi"/>
+          <w:color w:val="24292E"/>
+          <w:shd w:val="clear" w:color="auto" w:fill="FFFFFF"/>
+        </w:rPr>
+        <w:t>./run_script.bat "C:\</w:t>
+      </w:r>
+      <w:r>
+        <w:rPr>
+          <w:rFonts w:cstheme="minorHAnsi"/>
+          <w:color w:val="24292E"/>
+          <w:shd w:val="clear" w:color="auto" w:fill="FFFFFF"/>
+        </w:rPr>
+        <w:t>infection_monkey</w:t>
+      </w:r>
+      <w:r>
+        <w:rPr>
+          <w:rFonts w:cstheme="minorHAnsi"/>
+          <w:color w:val="24292E"/>
+          <w:shd w:val="clear" w:color="auto" w:fill="FFFFFF"/>
+        </w:rPr>
+        <w:t>"</w:t>
+      </w:r>
+      <w:r>
+        <w:rPr>
+          <w:rFonts w:eastAsia="Times New Roman" w:cstheme="minorHAnsi"/>
+          <w:szCs w:val="28"/>
+        </w:rPr>
+        <w:t xml:space="preserve"> "develop"</w:t>
+      </w:r>
+      <w:r>
+        <w:rPr>
+          <w:rFonts w:eastAsia="Times New Roman" w:cstheme="minorHAnsi"/>
+          <w:szCs w:val="28"/>
+        </w:rPr>
+        <w:t>`</w:t>
+      </w:r>
+    </w:p>
+    <w:p>
+      <w:pPr>
+        <w:spacing w:after="0" w:line="240" w:lineRule="auto"/>
+        <w:rPr>
+          <w:rFonts w:eastAsia="Times New Roman" w:cstheme="minorHAnsi"/>
+          <w:szCs w:val="28"/>
+        </w:rPr>
+      </w:pPr>
+    </w:p>
+    <w:p>
+      <w:pPr>
+        <w:spacing w:after="0" w:line="240" w:lineRule="auto"/>
+        <w:rPr>
+          <w:rFonts w:eastAsia="Times New Roman" w:cstheme="minorHAnsi"/>
+          <w:szCs w:val="28"/>
+        </w:rPr>
+      </w:pPr>
+    </w:p>
+    <w:p>
+      <w:pPr>
+        <w:spacing w:after="0" w:line="240" w:lineRule="auto"/>
+        <w:rPr>
+          <w:rFonts w:eastAsia="Times New Roman" w:cstheme="minorHAnsi"/>
+          <w:szCs w:val="28"/>
+        </w:rPr>
+      </w:pPr>
+    </w:p>
+    <w:p>
+      <w:pPr>
+        <w:pStyle w:val="Heading1"/>
+      </w:pPr>
+      <w:bookmarkStart w:id="5" w:name="_Toc536021452"/>
+      <w:r>
+        <w:lastRenderedPageBreak/>
+        <w:t>Running tests:</w:t>
+      </w:r>
+      <w:bookmarkEnd w:id="5"/>
+    </w:p>
+    <w:p>
+      <w:r>
+        <w:t>Once you start monkey island you can import test configurations from</w:t>
+      </w:r>
+      <w:proofErr w:type="gramStart"/>
+      <w:r>
+        <w:t xml:space="preserve"> ..</w:t>
+      </w:r>
+      <w:proofErr w:type="gramEnd"/>
+      <w:r>
+        <w:t>/monkey/</w:t>
+      </w:r>
+      <w:proofErr w:type="spellStart"/>
+      <w:r>
+        <w:t>envs</w:t>
+      </w:r>
+      <w:proofErr w:type="spellEnd"/>
+      <w:r>
+        <w:t xml:space="preserve">/configs. </w:t>
+      </w:r>
+    </w:p>
+    <w:p>
+      <w:proofErr w:type="spellStart"/>
+      <w:r>
+        <w:t>fullTest.conf</w:t>
+      </w:r>
+      <w:proofErr w:type="spellEnd"/>
+      <w:r>
+        <w:t xml:space="preserve"> is a good place to start, because it covers all machines.</w:t>
       </w:r>
     </w:p>
     <w:p>
@@ -4002,14 +5058,14 @@
       <w:pPr>
         <w:pStyle w:val="Heading1"/>
       </w:pPr>
-      <w:bookmarkStart w:id="3" w:name="_Toc532921505"/>
+      <w:bookmarkStart w:id="6" w:name="_Toc536021453"/>
       <w:r>
         <w:t>Machines’ l</w:t>
       </w:r>
       <w:r>
         <w:t>egend:</w:t>
       </w:r>
-      <w:bookmarkEnd w:id="3"/>
+      <w:bookmarkEnd w:id="6"/>
     </w:p>
     <w:p>
       <w:r>
@@ -4141,65 +5197,6 @@
           <w:color w:val="000000" w:themeColor="text1"/>
         </w:rPr>
         <w:t>machine is not implemented/doesn’t work yet.</w:t>
-      </w:r>
-    </w:p>
-    <w:p>
-      <w:pPr>
-        <w:pStyle w:val="Heading1"/>
-      </w:pPr>
-      <w:bookmarkStart w:id="4" w:name="_Toc532921506"/>
-      <w:r>
-        <w:t>Accessing machines:</w:t>
-      </w:r>
-      <w:bookmarkEnd w:id="4"/>
-    </w:p>
-    <w:p>
-      <w:r>
-        <w:t xml:space="preserve">You can access island machines trough </w:t>
-      </w:r>
-      <w:proofErr w:type="spellStart"/>
-      <w:r>
-        <w:t>rdp</w:t>
-      </w:r>
-      <w:proofErr w:type="spellEnd"/>
-      <w:r>
-        <w:t>/</w:t>
-      </w:r>
-      <w:proofErr w:type="spellStart"/>
-      <w:r>
-        <w:t>ssh</w:t>
-      </w:r>
-      <w:proofErr w:type="spellEnd"/>
-      <w:r>
-        <w:t xml:space="preserve"> using </w:t>
-      </w:r>
-      <w:r>
-        <w:rPr>
-          <w:b/>
-        </w:rPr>
-        <w:t xml:space="preserve">m0nk3y </w:t>
-      </w:r>
-      <w:r>
-        <w:t xml:space="preserve">user and password provided in the corresponding machine’s documentation. </w:t>
-      </w:r>
-      <w:r>
-        <w:br/>
-        <w:t>Other machines are designed in a black-box fashion and should work as soon as they’re booted</w:t>
-      </w:r>
-      <w:r>
-        <w:t>, h</w:t>
-      </w:r>
-      <w:r>
-        <w:t xml:space="preserve">owever </w:t>
-      </w:r>
-      <w:r>
-        <w:t xml:space="preserve">it’s still possible to access and modify them using GCP </w:t>
-      </w:r>
-      <w:r>
-        <w:t>API</w:t>
-      </w:r>
-      <w:r>
-        <w:t>.</w:t>
       </w:r>
     </w:p>
     <w:p/>
@@ -4223,14 +5220,33 @@
     </w:p>
     <w:p>
       <w:pPr>
+        <w:rPr>
+          <w:rFonts w:asciiTheme="majorHAnsi" w:eastAsiaTheme="majorEastAsia" w:hAnsiTheme="majorHAnsi" w:cstheme="majorBidi"/>
+          <w:color w:val="C45911" w:themeColor="accent2" w:themeShade="BF"/>
+          <w:sz w:val="40"/>
+          <w:szCs w:val="32"/>
+        </w:rPr>
+      </w:pPr>
+    </w:p>
+    <w:p>
+      <w:pPr>
+        <w:rPr>
+          <w:rFonts w:asciiTheme="majorHAnsi" w:eastAsiaTheme="majorEastAsia" w:hAnsiTheme="majorHAnsi" w:cstheme="majorBidi"/>
+          <w:color w:val="C45911" w:themeColor="accent2" w:themeShade="BF"/>
+          <w:sz w:val="40"/>
+          <w:szCs w:val="32"/>
+        </w:rPr>
+      </w:pPr>
+    </w:p>
+    <w:p>
+      <w:pPr>
         <w:pStyle w:val="Heading1"/>
       </w:pPr>
-      <w:bookmarkStart w:id="5" w:name="_Toc532921507"/>
-      <w:r>
-        <w:lastRenderedPageBreak/>
+      <w:bookmarkStart w:id="7" w:name="_Toc536021454"/>
+      <w:r>
         <w:t>Machines:</w:t>
       </w:r>
-      <w:bookmarkEnd w:id="5"/>
+      <w:bookmarkEnd w:id="7"/>
     </w:p>
     <w:tbl>
       <w:tblPr>
@@ -4256,8 +5272,8 @@
             <w:pPr>
               <w:pStyle w:val="CustomHead"/>
             </w:pPr>
-            <w:bookmarkStart w:id="6" w:name="_Toc526517182"/>
-            <w:bookmarkStart w:id="7" w:name="_Toc532921508"/>
+            <w:bookmarkStart w:id="8" w:name="_Toc526517182"/>
+            <w:bookmarkStart w:id="9" w:name="_Toc536021455"/>
             <w:r>
               <w:rPr>
                 <w:rFonts w:hint="cs"/>
@@ -4283,8 +5299,8 @@
             <w:r>
               <w:t>Hadoop</w:t>
             </w:r>
-            <w:bookmarkEnd w:id="6"/>
-            <w:bookmarkEnd w:id="7"/>
+            <w:bookmarkEnd w:id="8"/>
+            <w:bookmarkEnd w:id="9"/>
           </w:p>
           <w:p>
             <w:pPr>
@@ -4573,8 +5589,8 @@
             <w:pPr>
               <w:pStyle w:val="CustomHead"/>
             </w:pPr>
-            <w:bookmarkStart w:id="8" w:name="_Toc526517183"/>
-            <w:bookmarkStart w:id="9" w:name="_Toc532921509"/>
+            <w:bookmarkStart w:id="10" w:name="_Toc526517183"/>
+            <w:bookmarkStart w:id="11" w:name="_Toc536021456"/>
             <w:r>
               <w:rPr>
                 <w:rFonts w:hint="cs"/>
@@ -4600,8 +5616,8 @@
             <w:r>
               <w:t>Hadoop</w:t>
             </w:r>
-            <w:bookmarkEnd w:id="8"/>
-            <w:bookmarkEnd w:id="9"/>
+            <w:bookmarkEnd w:id="10"/>
+            <w:bookmarkEnd w:id="11"/>
           </w:p>
           <w:p>
             <w:pPr>
@@ -4888,13 +5904,12 @@
             <w:pPr>
               <w:pStyle w:val="CustomHead"/>
             </w:pPr>
-            <w:bookmarkStart w:id="10" w:name="_Toc526517184"/>
-            <w:bookmarkStart w:id="11" w:name="_Toc532921510"/>
+            <w:bookmarkStart w:id="12" w:name="_Toc526517184"/>
+            <w:bookmarkStart w:id="13" w:name="_Toc536021457"/>
             <w:r>
               <w:rPr>
                 <w:rFonts w:hint="cs"/>
               </w:rPr>
-              <w:lastRenderedPageBreak/>
               <w:t xml:space="preserve">Nr. </w:t>
             </w:r>
             <w:r>
@@ -4916,8 +5931,8 @@
             <w:r>
               <w:t>Elastic</w:t>
             </w:r>
-            <w:bookmarkEnd w:id="10"/>
-            <w:bookmarkEnd w:id="11"/>
+            <w:bookmarkEnd w:id="12"/>
+            <w:bookmarkEnd w:id="13"/>
           </w:p>
           <w:p>
             <w:pPr>
@@ -5249,8 +6264,8 @@
             <w:pPr>
               <w:pStyle w:val="CustomHead"/>
             </w:pPr>
-            <w:bookmarkStart w:id="12" w:name="_Toc526517185"/>
-            <w:bookmarkStart w:id="13" w:name="_Toc532921511"/>
+            <w:bookmarkStart w:id="14" w:name="_Toc526517185"/>
+            <w:bookmarkStart w:id="15" w:name="_Toc536021458"/>
             <w:r>
               <w:rPr>
                 <w:rFonts w:hint="cs"/>
@@ -5276,8 +6291,8 @@
             <w:r>
               <w:t>Elastic</w:t>
             </w:r>
-            <w:bookmarkEnd w:id="12"/>
-            <w:bookmarkEnd w:id="13"/>
+            <w:bookmarkEnd w:id="14"/>
+            <w:bookmarkEnd w:id="15"/>
           </w:p>
           <w:p>
             <w:pPr>
@@ -5558,385 +6573,6 @@
               </w:rPr>
               <w:t xml:space="preserve"> tutorial on how to add entries (was useful when setting up).</w:t>
             </w:r>
-          </w:p>
-        </w:tc>
-      </w:tr>
-    </w:tbl>
-    <w:p/>
-    <w:p/>
-    <w:tbl>
-      <w:tblPr>
-        <w:tblStyle w:val="TableGrid"/>
-        <w:tblW w:w="9715" w:type="dxa"/>
-        <w:tblLook w:val="04A0" w:firstRow="1" w:lastRow="0" w:firstColumn="1" w:lastColumn="0" w:noHBand="0" w:noVBand="1"/>
-      </w:tblPr>
-      <w:tblGrid>
-        <w:gridCol w:w="2875"/>
-        <w:gridCol w:w="6840"/>
-      </w:tblGrid>
-      <w:tr>
-        <w:trPr>
-          <w:trHeight w:val="890"/>
-        </w:trPr>
-        <w:tc>
-          <w:tcPr>
-            <w:tcW w:w="9715" w:type="dxa"/>
-            <w:gridSpan w:val="2"/>
-            <w:shd w:val="clear" w:color="auto" w:fill="AEAAAA" w:themeFill="background2" w:themeFillShade="BF"/>
-          </w:tcPr>
-          <w:p>
-            <w:pPr>
-              <w:pStyle w:val="CustomHead"/>
-            </w:pPr>
-            <w:bookmarkStart w:id="14" w:name="_Toc532921512"/>
-            <w:r>
-              <w:rPr>
-                <w:rFonts w:hint="cs"/>
-              </w:rPr>
-              <w:t xml:space="preserve">Nr. </w:t>
-            </w:r>
-            <w:r>
-              <w:rPr>
-                <w:b/>
-                <w:sz w:val="40"/>
-                <w:szCs w:val="40"/>
-              </w:rPr>
-              <w:t>6</w:t>
-            </w:r>
-            <w:r>
-              <w:rPr>
-                <w:b/>
-                <w:sz w:val="40"/>
-                <w:szCs w:val="40"/>
-              </w:rPr>
-              <w:t xml:space="preserve"> </w:t>
-            </w:r>
-            <w:proofErr w:type="spellStart"/>
-            <w:r>
-              <w:t>Sambacry</w:t>
-            </w:r>
-            <w:bookmarkEnd w:id="14"/>
-            <w:proofErr w:type="spellEnd"/>
-          </w:p>
-          <w:p>
-            <w:pPr>
-              <w:spacing w:before="120" w:line="480" w:lineRule="auto"/>
-              <w:jc w:val="center"/>
-              <w:rPr>
-                <w:rFonts w:ascii="Aharoni" w:hAnsi="Aharoni" w:cs="Aharoni"/>
-                <w:sz w:val="32"/>
-                <w:szCs w:val="32"/>
-              </w:rPr>
-            </w:pPr>
-            <w:r>
-              <w:rPr>
-                <w:rFonts w:ascii="Aharoni" w:hAnsi="Aharoni" w:cs="Aharoni"/>
-                <w:sz w:val="32"/>
-                <w:szCs w:val="32"/>
-              </w:rPr>
-              <w:t>(</w:t>
-            </w:r>
-            <w:r>
-              <w:rPr>
-                <w:rFonts w:ascii="Aharoni" w:hAnsi="Aharoni" w:cs="Aharoni"/>
-                <w:sz w:val="32"/>
-                <w:szCs w:val="32"/>
-              </w:rPr>
-              <w:t>10.2.2.6</w:t>
-            </w:r>
-            <w:r>
-              <w:rPr>
-                <w:rFonts w:ascii="Aharoni" w:hAnsi="Aharoni" w:cs="Aharoni"/>
-                <w:sz w:val="32"/>
-                <w:szCs w:val="32"/>
-              </w:rPr>
-              <w:t>)</w:t>
-            </w:r>
-          </w:p>
-        </w:tc>
-      </w:tr>
-      <w:tr>
-        <w:tc>
-          <w:tcPr>
-            <w:tcW w:w="2875" w:type="dxa"/>
-          </w:tcPr>
-          <w:p>
-            <w:pPr>
-              <w:spacing w:before="120" w:after="120"/>
-              <w:jc w:val="center"/>
-            </w:pPr>
-            <w:r>
-              <w:t>OS:</w:t>
-            </w:r>
-          </w:p>
-        </w:tc>
-        <w:tc>
-          <w:tcPr>
-            <w:tcW w:w="6840" w:type="dxa"/>
-          </w:tcPr>
-          <w:p>
-            <w:pPr>
-              <w:spacing w:before="120" w:after="120"/>
-              <w:jc w:val="center"/>
-              <w:rPr>
-                <w:b/>
-                <w:szCs w:val="24"/>
-              </w:rPr>
-            </w:pPr>
-            <w:r>
-              <w:rPr>
-                <w:b/>
-                <w:szCs w:val="24"/>
-              </w:rPr>
-              <w:t>Ubuntu 16.04.05 x64</w:t>
-            </w:r>
-          </w:p>
-        </w:tc>
-      </w:tr>
-      <w:tr>
-        <w:tc>
-          <w:tcPr>
-            <w:tcW w:w="2875" w:type="dxa"/>
-          </w:tcPr>
-          <w:p>
-            <w:pPr>
-              <w:spacing w:before="120" w:after="120"/>
-              <w:jc w:val="center"/>
-            </w:pPr>
-            <w:r>
-              <w:t>Software:</w:t>
-            </w:r>
-          </w:p>
-        </w:tc>
-        <w:tc>
-          <w:tcPr>
-            <w:tcW w:w="6840" w:type="dxa"/>
-          </w:tcPr>
-          <w:p>
-            <w:pPr>
-              <w:spacing w:before="120" w:after="120"/>
-              <w:jc w:val="center"/>
-            </w:pPr>
-            <w:r>
-              <w:rPr>
-                <w:rFonts w:ascii="Arial" w:hAnsi="Arial" w:cs="Arial"/>
-                <w:color w:val="000000"/>
-              </w:rPr>
-              <w:t>Samba &gt; 3.5.0 and &lt; 4.6.4, 4.5.10 and 4.4.14</w:t>
-            </w:r>
-          </w:p>
-        </w:tc>
-      </w:tr>
-      <w:tr>
-        <w:tc>
-          <w:tcPr>
-            <w:tcW w:w="2875" w:type="dxa"/>
-          </w:tcPr>
-          <w:p>
-            <w:pPr>
-              <w:spacing w:before="120" w:after="120"/>
-              <w:jc w:val="center"/>
-            </w:pPr>
-            <w:r>
-              <w:t>Default server’s port:</w:t>
-            </w:r>
-          </w:p>
-        </w:tc>
-        <w:tc>
-          <w:tcPr>
-            <w:tcW w:w="6840" w:type="dxa"/>
-          </w:tcPr>
-          <w:p>
-            <w:pPr>
-              <w:spacing w:before="120" w:after="120"/>
-              <w:jc w:val="center"/>
-            </w:pPr>
-            <w:r>
-              <w:t>-</w:t>
-            </w:r>
-          </w:p>
-        </w:tc>
-      </w:tr>
-      <w:tr>
-        <w:tc>
-          <w:tcPr>
-            <w:tcW w:w="2875" w:type="dxa"/>
-          </w:tcPr>
-          <w:p>
-            <w:pPr>
-              <w:spacing w:before="120" w:after="120"/>
-              <w:jc w:val="center"/>
-            </w:pPr>
-            <w:r>
-              <w:t>Root password:</w:t>
-            </w:r>
-          </w:p>
-        </w:tc>
-        <w:tc>
-          <w:tcPr>
-            <w:tcW w:w="6840" w:type="dxa"/>
-          </w:tcPr>
-          <w:p>
-            <w:pPr>
-              <w:spacing w:before="120" w:after="120"/>
-              <w:jc w:val="center"/>
-            </w:pPr>
-            <w:proofErr w:type="gramStart"/>
-            <w:r>
-              <w:t>;^</w:t>
-            </w:r>
-            <w:proofErr w:type="gramEnd"/>
-            <w:r>
-              <w:t>TK`9XN_x^</w:t>
-            </w:r>
-          </w:p>
-        </w:tc>
-      </w:tr>
-      <w:tr>
-        <w:tc>
-          <w:tcPr>
-            <w:tcW w:w="2875" w:type="dxa"/>
-          </w:tcPr>
-          <w:p>
-            <w:pPr>
-              <w:spacing w:before="120" w:after="120"/>
-              <w:jc w:val="center"/>
-            </w:pPr>
-            <w:r>
-              <w:t>Server’s config:</w:t>
-            </w:r>
-          </w:p>
-        </w:tc>
-        <w:tc>
-          <w:tcPr>
-            <w:tcW w:w="6840" w:type="dxa"/>
-          </w:tcPr>
-          <w:p>
-            <w:pPr>
-              <w:spacing w:before="120" w:after="120"/>
-              <w:jc w:val="center"/>
-            </w:pPr>
-          </w:p>
-        </w:tc>
-      </w:tr>
-      <w:tr>
-        <w:tc>
-          <w:tcPr>
-            <w:tcW w:w="2875" w:type="dxa"/>
-          </w:tcPr>
-          <w:p>
-            <w:pPr>
-              <w:spacing w:before="120" w:after="120"/>
-              <w:jc w:val="center"/>
-            </w:pPr>
-            <w:r>
-              <w:t>Scan results:</w:t>
-            </w:r>
-          </w:p>
-        </w:tc>
-        <w:tc>
-          <w:tcPr>
-            <w:tcW w:w="6840" w:type="dxa"/>
-          </w:tcPr>
-          <w:p>
-            <w:pPr>
-              <w:spacing w:before="120" w:after="120"/>
-              <w:jc w:val="center"/>
-            </w:pPr>
-            <w:r>
-              <w:rPr>
-                <w:rStyle w:val="Hyperlink"/>
-                <w:color w:val="auto"/>
-                <w:u w:val="none"/>
-              </w:rPr>
-              <w:t>Machine exploited using</w:t>
-            </w:r>
-            <w:r>
-              <w:rPr>
-                <w:rStyle w:val="Hyperlink"/>
-                <w:color w:val="auto"/>
-                <w:u w:val="none"/>
-              </w:rPr>
-              <w:t xml:space="preserve"> </w:t>
-            </w:r>
-            <w:proofErr w:type="spellStart"/>
-            <w:r>
-              <w:rPr>
-                <w:rStyle w:val="Hyperlink"/>
-                <w:color w:val="auto"/>
-                <w:u w:val="none"/>
-              </w:rPr>
-              <w:t>Sambacry</w:t>
-            </w:r>
-            <w:proofErr w:type="spellEnd"/>
-            <w:r>
-              <w:rPr>
-                <w:rStyle w:val="Hyperlink"/>
-                <w:color w:val="auto"/>
-                <w:u w:val="none"/>
-              </w:rPr>
-              <w:t xml:space="preserve"> exploiter</w:t>
-            </w:r>
-          </w:p>
-        </w:tc>
-      </w:tr>
-      <w:tr>
-        <w:tc>
-          <w:tcPr>
-            <w:tcW w:w="2875" w:type="dxa"/>
-            <w:tcBorders>
-              <w:bottom w:val="single" w:sz="4" w:space="0" w:color="auto"/>
-            </w:tcBorders>
-          </w:tcPr>
-          <w:p>
-            <w:pPr>
-              <w:spacing w:before="120" w:after="120"/>
-              <w:jc w:val="center"/>
-            </w:pPr>
-            <w:r>
-              <w:t>Notes:</w:t>
-            </w:r>
-          </w:p>
-        </w:tc>
-        <w:tc>
-          <w:tcPr>
-            <w:tcW w:w="6840" w:type="dxa"/>
-            <w:vMerge w:val="restart"/>
-          </w:tcPr>
-          <w:p>
-            <w:pPr>
-              <w:spacing w:before="120" w:after="120"/>
-              <w:jc w:val="center"/>
-            </w:pPr>
-          </w:p>
-        </w:tc>
-      </w:tr>
-      <w:tr>
-        <w:tc>
-          <w:tcPr>
-            <w:tcW w:w="2875" w:type="dxa"/>
-            <w:tcBorders>
-              <w:left w:val="nil"/>
-              <w:bottom w:val="nil"/>
-            </w:tcBorders>
-          </w:tcPr>
-          <w:p>
-            <w:pPr>
-              <w:spacing w:before="120" w:after="120"/>
-              <w:jc w:val="center"/>
-            </w:pPr>
-          </w:p>
-        </w:tc>
-        <w:tc>
-          <w:tcPr>
-            <w:tcW w:w="6840" w:type="dxa"/>
-            <w:vMerge/>
-          </w:tcPr>
-          <w:p>
-            <w:pPr>
-              <w:spacing w:before="120" w:after="120"/>
-              <w:jc w:val="center"/>
-            </w:pPr>
           </w:p>
         </w:tc>
       </w:tr>
@@ -5966,7 +6602,7 @@
             <w:pPr>
               <w:pStyle w:val="CustomHead"/>
             </w:pPr>
-            <w:bookmarkStart w:id="15" w:name="_Toc532921513"/>
+            <w:bookmarkStart w:id="16" w:name="_Toc536021459"/>
             <w:r>
               <w:rPr>
                 <w:rFonts w:hint="cs"/>
@@ -5979,7 +6615,7 @@
                 <w:sz w:val="40"/>
                 <w:szCs w:val="40"/>
               </w:rPr>
-              <w:t>7</w:t>
+              <w:t>6</w:t>
             </w:r>
             <w:r>
               <w:rPr>
@@ -5993,7 +6629,7 @@
             <w:r>
               <w:t>Sambacry</w:t>
             </w:r>
-            <w:bookmarkEnd w:id="15"/>
+            <w:bookmarkEnd w:id="16"/>
             <w:proofErr w:type="spellEnd"/>
           </w:p>
           <w:p>
@@ -6020,7 +6656,7 @@
                 <w:sz w:val="32"/>
                 <w:szCs w:val="32"/>
               </w:rPr>
-              <w:t>10.2.2.7</w:t>
+              <w:t>10.2.2.6</w:t>
             </w:r>
             <w:r>
               <w:rPr>
@@ -6066,14 +6702,7 @@
                 <w:b/>
                 <w:szCs w:val="24"/>
               </w:rPr>
-              <w:t>Ubuntu 16.04.05 x</w:t>
-            </w:r>
-            <w:r>
-              <w:rPr>
-                <w:b/>
-                <w:szCs w:val="24"/>
-              </w:rPr>
-              <w:t>32</w:t>
+              <w:t>Ubuntu 16.04.05 x64</w:t>
             </w:r>
           </w:p>
         </w:tc>
@@ -6168,19 +6797,11 @@
             </w:pPr>
             <w:proofErr w:type="gramStart"/>
             <w:r>
-              <w:t>*.&amp;</w:t>
+              <w:t>;^</w:t>
             </w:r>
             <w:proofErr w:type="gramEnd"/>
             <w:r>
-              <w:t>A7/W}</w:t>
-            </w:r>
-            <w:proofErr w:type="spellStart"/>
-            <w:r>
-              <w:t>Rc</w:t>
-            </w:r>
-            <w:proofErr w:type="spellEnd"/>
-            <w:r>
-              <w:t>$</w:t>
+              <w:t>TK`9XN_x^</w:t>
             </w:r>
           </w:p>
         </w:tc>
@@ -6294,6 +6915,36 @@
         <w:tc>
           <w:tcPr>
             <w:tcW w:w="6840" w:type="dxa"/>
+            <w:vMerge w:val="restart"/>
+          </w:tcPr>
+          <w:p>
+            <w:pPr>
+              <w:spacing w:before="120" w:after="120"/>
+              <w:jc w:val="center"/>
+            </w:pPr>
+          </w:p>
+        </w:tc>
+      </w:tr>
+      <w:tr>
+        <w:tc>
+          <w:tcPr>
+            <w:tcW w:w="2875" w:type="dxa"/>
+            <w:tcBorders>
+              <w:left w:val="nil"/>
+              <w:bottom w:val="nil"/>
+            </w:tcBorders>
+          </w:tcPr>
+          <w:p>
+            <w:pPr>
+              <w:spacing w:before="120" w:after="120"/>
+              <w:jc w:val="center"/>
+            </w:pPr>
+          </w:p>
+        </w:tc>
+        <w:tc>
+          <w:tcPr>
+            <w:tcW w:w="6840" w:type="dxa"/>
+            <w:vMerge/>
           </w:tcPr>
           <w:p>
             <w:pPr>
@@ -6323,13 +6974,13 @@
           <w:tcPr>
             <w:tcW w:w="9715" w:type="dxa"/>
             <w:gridSpan w:val="2"/>
-            <w:shd w:val="clear" w:color="auto" w:fill="B4C6E7" w:themeFill="accent1" w:themeFillTint="66"/>
+            <w:shd w:val="clear" w:color="auto" w:fill="AEAAAA" w:themeFill="background2" w:themeFillShade="BF"/>
           </w:tcPr>
           <w:p>
             <w:pPr>
               <w:pStyle w:val="CustomHead"/>
             </w:pPr>
-            <w:bookmarkStart w:id="16" w:name="_Toc532921514"/>
+            <w:bookmarkStart w:id="17" w:name="_Toc536021460"/>
             <w:r>
               <w:rPr>
                 <w:rFonts w:hint="cs"/>
@@ -6342,7 +6993,7 @@
                 <w:sz w:val="40"/>
                 <w:szCs w:val="40"/>
               </w:rPr>
-              <w:t>8</w:t>
+              <w:t>7</w:t>
             </w:r>
             <w:r>
               <w:rPr>
@@ -6352,10 +7003,12 @@
               </w:rPr>
               <w:t xml:space="preserve"> </w:t>
             </w:r>
-            <w:r>
-              <w:t>Shellshock</w:t>
-            </w:r>
-            <w:bookmarkEnd w:id="16"/>
+            <w:proofErr w:type="spellStart"/>
+            <w:r>
+              <w:t>Sambacry</w:t>
+            </w:r>
+            <w:bookmarkEnd w:id="17"/>
+            <w:proofErr w:type="spellEnd"/>
           </w:p>
           <w:p>
             <w:pPr>
@@ -6381,7 +7034,7 @@
                 <w:sz w:val="32"/>
                 <w:szCs w:val="32"/>
               </w:rPr>
-              <w:t>10.2.2.8</w:t>
+              <w:t>10.2.2.7</w:t>
             </w:r>
             <w:r>
               <w:rPr>
@@ -6427,28 +7080,14 @@
                 <w:b/>
                 <w:szCs w:val="24"/>
               </w:rPr>
-              <w:t xml:space="preserve">Ubuntu </w:t>
+              <w:t>Ubuntu 16.04.05 x</w:t>
             </w:r>
             <w:r>
               <w:rPr>
                 <w:b/>
                 <w:szCs w:val="24"/>
               </w:rPr>
-              <w:t>12.04 LTS</w:t>
-            </w:r>
-            <w:r>
-              <w:rPr>
-                <w:b/>
-                <w:szCs w:val="24"/>
-              </w:rPr>
-              <w:t xml:space="preserve"> x</w:t>
-            </w:r>
-            <w:r>
-              <w:rPr>
-                <w:b/>
-                <w:szCs w:val="24"/>
-              </w:rPr>
-              <w:t>64</w:t>
+              <w:t>32</w:t>
             </w:r>
           </w:p>
         </w:tc>
@@ -6482,7 +7121,7 @@
                 <w:rFonts w:ascii="Arial" w:hAnsi="Arial" w:cs="Arial"/>
                 <w:color w:val="000000"/>
               </w:rPr>
-              <w:t>Apache2, bash 4.2.</w:t>
+              <w:t>Samba &gt; 3.5.0 and &lt; 4.6.4, 4.5.10 and 4.4.14</w:t>
             </w:r>
           </w:p>
         </w:tc>
@@ -6512,8 +7151,78 @@
               <w:jc w:val="center"/>
             </w:pPr>
             <w:r>
-              <w:t>80</w:t>
-            </w:r>
+              <w:t>-</w:t>
+            </w:r>
+          </w:p>
+        </w:tc>
+      </w:tr>
+      <w:tr>
+        <w:tc>
+          <w:tcPr>
+            <w:tcW w:w="2875" w:type="dxa"/>
+          </w:tcPr>
+          <w:p>
+            <w:pPr>
+              <w:spacing w:before="120" w:after="120"/>
+              <w:jc w:val="center"/>
+            </w:pPr>
+            <w:r>
+              <w:t>Root password:</w:t>
+            </w:r>
+          </w:p>
+        </w:tc>
+        <w:tc>
+          <w:tcPr>
+            <w:tcW w:w="6840" w:type="dxa"/>
+          </w:tcPr>
+          <w:p>
+            <w:pPr>
+              <w:spacing w:before="120" w:after="120"/>
+              <w:jc w:val="center"/>
+            </w:pPr>
+            <w:proofErr w:type="gramStart"/>
+            <w:r>
+              <w:t>*.&amp;</w:t>
+            </w:r>
+            <w:proofErr w:type="gramEnd"/>
+            <w:r>
+              <w:t>A7/W}</w:t>
+            </w:r>
+            <w:proofErr w:type="spellStart"/>
+            <w:r>
+              <w:t>Rc</w:t>
+            </w:r>
+            <w:proofErr w:type="spellEnd"/>
+            <w:r>
+              <w:t>$</w:t>
+            </w:r>
+          </w:p>
+        </w:tc>
+      </w:tr>
+      <w:tr>
+        <w:tc>
+          <w:tcPr>
+            <w:tcW w:w="2875" w:type="dxa"/>
+          </w:tcPr>
+          <w:p>
+            <w:pPr>
+              <w:spacing w:before="120" w:after="120"/>
+              <w:jc w:val="center"/>
+            </w:pPr>
+            <w:r>
+              <w:t>Server’s config:</w:t>
+            </w:r>
+          </w:p>
+        </w:tc>
+        <w:tc>
+          <w:tcPr>
+            <w:tcW w:w="6840" w:type="dxa"/>
+          </w:tcPr>
+          <w:p>
+            <w:pPr>
+              <w:spacing w:before="120" w:after="120"/>
+              <w:jc w:val="center"/>
+            </w:pPr>
           </w:p>
         </w:tc>
       </w:tr>
@@ -6555,360 +7264,25 @@
                 <w:color w:val="auto"/>
                 <w:u w:val="none"/>
               </w:rPr>
-              <w:t xml:space="preserve"> Shellshock</w:t>
-            </w:r>
+              <w:t xml:space="preserve"> </w:t>
+            </w:r>
+            <w:proofErr w:type="spellStart"/>
             <w:r>
               <w:rPr>
                 <w:rStyle w:val="Hyperlink"/>
                 <w:color w:val="auto"/>
                 <w:u w:val="none"/>
               </w:rPr>
+              <w:t>Sambacry</w:t>
+            </w:r>
+            <w:proofErr w:type="spellEnd"/>
+            <w:r>
+              <w:rPr>
+                <w:rStyle w:val="Hyperlink"/>
+                <w:color w:val="auto"/>
+                <w:u w:val="none"/>
+              </w:rPr>
               <w:t xml:space="preserve"> exploiter</w:t>
-            </w:r>
-          </w:p>
-        </w:tc>
-      </w:tr>
-      <w:tr>
-        <w:tc>
-          <w:tcPr>
-            <w:tcW w:w="2875" w:type="dxa"/>
-            <w:tcBorders>
-              <w:bottom w:val="single" w:sz="4" w:space="0" w:color="auto"/>
-            </w:tcBorders>
-          </w:tcPr>
-          <w:p>
-            <w:pPr>
-              <w:spacing w:before="120" w:after="120"/>
-              <w:jc w:val="center"/>
-            </w:pPr>
-            <w:r>
-              <w:t>Notes:</w:t>
-            </w:r>
-          </w:p>
-        </w:tc>
-        <w:tc>
-          <w:tcPr>
-            <w:tcW w:w="6840" w:type="dxa"/>
-            <w:vMerge w:val="restart"/>
-          </w:tcPr>
-          <w:p>
-            <w:pPr>
-              <w:spacing w:before="120" w:after="120"/>
-              <w:jc w:val="center"/>
-            </w:pPr>
-            <w:r>
-              <w:t>Vulnerable app is under /</w:t>
-            </w:r>
-            <w:proofErr w:type="spellStart"/>
-            <w:r>
-              <w:t>cgi</w:t>
-            </w:r>
-            <w:proofErr w:type="spellEnd"/>
-            <w:r>
-              <w:t>-bin/</w:t>
-            </w:r>
-            <w:proofErr w:type="spellStart"/>
-            <w:r>
-              <w:t>test.cgi</w:t>
-            </w:r>
-            <w:proofErr w:type="spellEnd"/>
-          </w:p>
-        </w:tc>
-      </w:tr>
-      <w:tr>
-        <w:tc>
-          <w:tcPr>
-            <w:tcW w:w="2875" w:type="dxa"/>
-            <w:tcBorders>
-              <w:left w:val="nil"/>
-              <w:bottom w:val="nil"/>
-            </w:tcBorders>
-          </w:tcPr>
-          <w:p>
-            <w:pPr>
-              <w:spacing w:before="120" w:after="120"/>
-              <w:jc w:val="center"/>
-            </w:pPr>
-          </w:p>
-        </w:tc>
-        <w:tc>
-          <w:tcPr>
-            <w:tcW w:w="6840" w:type="dxa"/>
-            <w:vMerge/>
-          </w:tcPr>
-          <w:p>
-            <w:pPr>
-              <w:spacing w:before="120" w:after="120"/>
-              <w:jc w:val="center"/>
-            </w:pPr>
-          </w:p>
-        </w:tc>
-      </w:tr>
-    </w:tbl>
-    <w:p/>
-    <w:p>
-      <w:r>
-        <w:br w:type="page"/>
-      </w:r>
-    </w:p>
-    <w:tbl>
-      <w:tblPr>
-        <w:tblStyle w:val="TableGrid"/>
-        <w:tblW w:w="9715" w:type="dxa"/>
-        <w:tblLook w:val="04A0" w:firstRow="1" w:lastRow="0" w:firstColumn="1" w:lastColumn="0" w:noHBand="0" w:noVBand="1"/>
-      </w:tblPr>
-      <w:tblGrid>
-        <w:gridCol w:w="2875"/>
-        <w:gridCol w:w="6840"/>
-      </w:tblGrid>
-      <w:tr>
-        <w:trPr>
-          <w:trHeight w:val="890"/>
-        </w:trPr>
-        <w:tc>
-          <w:tcPr>
-            <w:tcW w:w="9715" w:type="dxa"/>
-            <w:gridSpan w:val="2"/>
-            <w:shd w:val="clear" w:color="auto" w:fill="F3B0A9"/>
-          </w:tcPr>
-          <w:p>
-            <w:pPr>
-              <w:pStyle w:val="CustomHead"/>
-            </w:pPr>
-            <w:bookmarkStart w:id="17" w:name="_Toc532921515"/>
-            <w:r>
-              <w:rPr>
-                <w:rFonts w:hint="cs"/>
-              </w:rPr>
-              <w:lastRenderedPageBreak/>
-              <w:t xml:space="preserve">Nr. </w:t>
-            </w:r>
-            <w:r>
-              <w:rPr>
-                <w:b/>
-                <w:sz w:val="40"/>
-                <w:szCs w:val="40"/>
-              </w:rPr>
-              <w:t>9</w:t>
-            </w:r>
-            <w:r>
-              <w:rPr>
-                <w:b/>
-                <w:sz w:val="40"/>
-                <w:szCs w:val="40"/>
-              </w:rPr>
-              <w:t xml:space="preserve"> </w:t>
-            </w:r>
-            <w:r>
-              <w:t>Tunneling M1</w:t>
-            </w:r>
-            <w:bookmarkEnd w:id="17"/>
-          </w:p>
-          <w:p>
-            <w:pPr>
-              <w:spacing w:before="120" w:line="480" w:lineRule="auto"/>
-              <w:jc w:val="center"/>
-              <w:rPr>
-                <w:rFonts w:ascii="Aharoni" w:hAnsi="Aharoni" w:cs="Aharoni"/>
-                <w:sz w:val="32"/>
-                <w:szCs w:val="32"/>
-              </w:rPr>
-            </w:pPr>
-            <w:r>
-              <w:rPr>
-                <w:rFonts w:ascii="Aharoni" w:hAnsi="Aharoni" w:cs="Aharoni"/>
-                <w:sz w:val="32"/>
-                <w:szCs w:val="32"/>
-              </w:rPr>
-              <w:t>(</w:t>
-            </w:r>
-            <w:r>
-              <w:rPr>
-                <w:rFonts w:ascii="Aharoni" w:hAnsi="Aharoni" w:cs="Aharoni"/>
-                <w:sz w:val="32"/>
-                <w:szCs w:val="32"/>
-              </w:rPr>
-              <w:t>10.2.2.9, 10.2.1.9</w:t>
-            </w:r>
-            <w:r>
-              <w:rPr>
-                <w:rFonts w:ascii="Aharoni" w:hAnsi="Aharoni" w:cs="Aharoni"/>
-                <w:sz w:val="32"/>
-                <w:szCs w:val="32"/>
-              </w:rPr>
-              <w:t>)</w:t>
-            </w:r>
-          </w:p>
-        </w:tc>
-      </w:tr>
-      <w:tr>
-        <w:tc>
-          <w:tcPr>
-            <w:tcW w:w="2875" w:type="dxa"/>
-          </w:tcPr>
-          <w:p>
-            <w:pPr>
-              <w:spacing w:before="120" w:after="120"/>
-              <w:jc w:val="center"/>
-            </w:pPr>
-            <w:r>
-              <w:t>OS:</w:t>
-            </w:r>
-          </w:p>
-        </w:tc>
-        <w:tc>
-          <w:tcPr>
-            <w:tcW w:w="6840" w:type="dxa"/>
-          </w:tcPr>
-          <w:p>
-            <w:pPr>
-              <w:spacing w:before="120" w:after="120"/>
-              <w:jc w:val="center"/>
-              <w:rPr>
-                <w:b/>
-                <w:szCs w:val="24"/>
-              </w:rPr>
-            </w:pPr>
-            <w:r>
-              <w:rPr>
-                <w:b/>
-                <w:szCs w:val="24"/>
-              </w:rPr>
-              <w:t>Ubuntu 16.04.05 x64</w:t>
-            </w:r>
-          </w:p>
-        </w:tc>
-      </w:tr>
-      <w:tr>
-        <w:tc>
-          <w:tcPr>
-            <w:tcW w:w="2875" w:type="dxa"/>
-          </w:tcPr>
-          <w:p>
-            <w:pPr>
-              <w:spacing w:before="120" w:after="120"/>
-              <w:jc w:val="center"/>
-            </w:pPr>
-            <w:r>
-              <w:t>Software:</w:t>
-            </w:r>
-          </w:p>
-        </w:tc>
-        <w:tc>
-          <w:tcPr>
-            <w:tcW w:w="6840" w:type="dxa"/>
-          </w:tcPr>
-          <w:p>
-            <w:pPr>
-              <w:spacing w:before="120" w:after="120"/>
-              <w:jc w:val="center"/>
-            </w:pPr>
-            <w:r>
-              <w:t>OpenSSL</w:t>
-            </w:r>
-          </w:p>
-        </w:tc>
-      </w:tr>
-      <w:tr>
-        <w:tc>
-          <w:tcPr>
-            <w:tcW w:w="2875" w:type="dxa"/>
-          </w:tcPr>
-          <w:p>
-            <w:pPr>
-              <w:spacing w:before="120" w:after="120"/>
-              <w:jc w:val="center"/>
-            </w:pPr>
-            <w:r>
-              <w:t xml:space="preserve">Default </w:t>
-            </w:r>
-            <w:r>
-              <w:t>service</w:t>
-            </w:r>
-            <w:r>
-              <w:t>’s port:</w:t>
-            </w:r>
-          </w:p>
-        </w:tc>
-        <w:tc>
-          <w:tcPr>
-            <w:tcW w:w="6840" w:type="dxa"/>
-          </w:tcPr>
-          <w:p>
-            <w:pPr>
-              <w:spacing w:before="120" w:after="120"/>
-              <w:jc w:val="center"/>
-            </w:pPr>
-            <w:r>
-              <w:t>22</w:t>
-            </w:r>
-          </w:p>
-        </w:tc>
-      </w:tr>
-      <w:tr>
-        <w:tc>
-          <w:tcPr>
-            <w:tcW w:w="2875" w:type="dxa"/>
-          </w:tcPr>
-          <w:p>
-            <w:pPr>
-              <w:spacing w:before="120" w:after="120"/>
-              <w:jc w:val="center"/>
-            </w:pPr>
-            <w:r>
-              <w:t>Root password:</w:t>
-            </w:r>
-          </w:p>
-        </w:tc>
-        <w:tc>
-          <w:tcPr>
-            <w:tcW w:w="6840" w:type="dxa"/>
-          </w:tcPr>
-          <w:p>
-            <w:pPr>
-              <w:spacing w:before="120" w:after="120"/>
-              <w:jc w:val="center"/>
-            </w:pPr>
-            <w:r>
-              <w:t>`</w:t>
-            </w:r>
-            <w:proofErr w:type="gramStart"/>
-            <w:r>
-              <w:t>))jU</w:t>
-            </w:r>
-            <w:proofErr w:type="gramEnd"/>
-            <w:r>
-              <w:t>7L(w}</w:t>
-            </w:r>
-          </w:p>
-        </w:tc>
-      </w:tr>
-      <w:tr>
-        <w:tc>
-          <w:tcPr>
-            <w:tcW w:w="2875" w:type="dxa"/>
-          </w:tcPr>
-          <w:p>
-            <w:pPr>
-              <w:spacing w:before="120" w:after="120"/>
-              <w:jc w:val="center"/>
-            </w:pPr>
-            <w:r>
-              <w:t>Server’s config:</w:t>
-            </w:r>
-          </w:p>
-        </w:tc>
-        <w:tc>
-          <w:tcPr>
-            <w:tcW w:w="6840" w:type="dxa"/>
-          </w:tcPr>
-          <w:p>
-            <w:pPr>
-              <w:spacing w:before="120" w:after="120"/>
-              <w:jc w:val="center"/>
-            </w:pPr>
-            <w:r>
-              <w:t>Default</w:t>
             </w:r>
           </w:p>
         </w:tc>
@@ -6963,13 +7337,13 @@
           <w:tcPr>
             <w:tcW w:w="9715" w:type="dxa"/>
             <w:gridSpan w:val="2"/>
-            <w:shd w:val="clear" w:color="auto" w:fill="F3B0A9"/>
+            <w:shd w:val="clear" w:color="auto" w:fill="B4C6E7" w:themeFill="accent1" w:themeFillTint="66"/>
           </w:tcPr>
           <w:p>
             <w:pPr>
               <w:pStyle w:val="CustomHead"/>
             </w:pPr>
-            <w:bookmarkStart w:id="18" w:name="_Toc532921516"/>
+            <w:bookmarkStart w:id="18" w:name="_Toc536021461"/>
             <w:r>
               <w:rPr>
                 <w:rFonts w:hint="cs"/>
@@ -6982,7 +7356,7 @@
                 <w:sz w:val="40"/>
                 <w:szCs w:val="40"/>
               </w:rPr>
-              <w:t>10</w:t>
+              <w:t>8</w:t>
             </w:r>
             <w:r>
               <w:rPr>
@@ -6993,9 +7367,649 @@
               <w:t xml:space="preserve"> </w:t>
             </w:r>
             <w:r>
+              <w:t>Shellshock</w:t>
+            </w:r>
+            <w:bookmarkEnd w:id="18"/>
+          </w:p>
+          <w:p>
+            <w:pPr>
+              <w:spacing w:before="120" w:line="480" w:lineRule="auto"/>
+              <w:jc w:val="center"/>
+              <w:rPr>
+                <w:rFonts w:ascii="Aharoni" w:hAnsi="Aharoni" w:cs="Aharoni"/>
+                <w:sz w:val="32"/>
+                <w:szCs w:val="32"/>
+              </w:rPr>
+            </w:pPr>
+            <w:r>
+              <w:rPr>
+                <w:rFonts w:ascii="Aharoni" w:hAnsi="Aharoni" w:cs="Aharoni"/>
+                <w:sz w:val="32"/>
+                <w:szCs w:val="32"/>
+              </w:rPr>
+              <w:t>(</w:t>
+            </w:r>
+            <w:r>
+              <w:rPr>
+                <w:rFonts w:ascii="Aharoni" w:hAnsi="Aharoni" w:cs="Aharoni"/>
+                <w:sz w:val="32"/>
+                <w:szCs w:val="32"/>
+              </w:rPr>
+              <w:t>10.2.2.8</w:t>
+            </w:r>
+            <w:r>
+              <w:rPr>
+                <w:rFonts w:ascii="Aharoni" w:hAnsi="Aharoni" w:cs="Aharoni"/>
+                <w:sz w:val="32"/>
+                <w:szCs w:val="32"/>
+              </w:rPr>
+              <w:t>)</w:t>
+            </w:r>
+          </w:p>
+        </w:tc>
+      </w:tr>
+      <w:tr>
+        <w:tc>
+          <w:tcPr>
+            <w:tcW w:w="2875" w:type="dxa"/>
+          </w:tcPr>
+          <w:p>
+            <w:pPr>
+              <w:spacing w:before="120" w:after="120"/>
+              <w:jc w:val="center"/>
+            </w:pPr>
+            <w:r>
+              <w:t>OS:</w:t>
+            </w:r>
+          </w:p>
+        </w:tc>
+        <w:tc>
+          <w:tcPr>
+            <w:tcW w:w="6840" w:type="dxa"/>
+          </w:tcPr>
+          <w:p>
+            <w:pPr>
+              <w:spacing w:before="120" w:after="120"/>
+              <w:jc w:val="center"/>
+              <w:rPr>
+                <w:b/>
+                <w:szCs w:val="24"/>
+              </w:rPr>
+            </w:pPr>
+            <w:r>
+              <w:rPr>
+                <w:b/>
+                <w:szCs w:val="24"/>
+              </w:rPr>
+              <w:t xml:space="preserve">Ubuntu </w:t>
+            </w:r>
+            <w:r>
+              <w:rPr>
+                <w:b/>
+                <w:szCs w:val="24"/>
+              </w:rPr>
+              <w:t>12.04 LTS</w:t>
+            </w:r>
+            <w:r>
+              <w:rPr>
+                <w:b/>
+                <w:szCs w:val="24"/>
+              </w:rPr>
+              <w:t xml:space="preserve"> x</w:t>
+            </w:r>
+            <w:r>
+              <w:rPr>
+                <w:b/>
+                <w:szCs w:val="24"/>
+              </w:rPr>
+              <w:t>64</w:t>
+            </w:r>
+          </w:p>
+        </w:tc>
+      </w:tr>
+      <w:tr>
+        <w:tc>
+          <w:tcPr>
+            <w:tcW w:w="2875" w:type="dxa"/>
+          </w:tcPr>
+          <w:p>
+            <w:pPr>
+              <w:spacing w:before="120" w:after="120"/>
+              <w:jc w:val="center"/>
+            </w:pPr>
+            <w:r>
+              <w:t>Software:</w:t>
+            </w:r>
+          </w:p>
+        </w:tc>
+        <w:tc>
+          <w:tcPr>
+            <w:tcW w:w="6840" w:type="dxa"/>
+          </w:tcPr>
+          <w:p>
+            <w:pPr>
+              <w:spacing w:before="120" w:after="120"/>
+              <w:jc w:val="center"/>
+            </w:pPr>
+            <w:r>
+              <w:rPr>
+                <w:rFonts w:ascii="Arial" w:hAnsi="Arial" w:cs="Arial"/>
+                <w:color w:val="000000"/>
+              </w:rPr>
+              <w:t>Apache2, bash 4.2.</w:t>
+            </w:r>
+          </w:p>
+        </w:tc>
+      </w:tr>
+      <w:tr>
+        <w:tc>
+          <w:tcPr>
+            <w:tcW w:w="2875" w:type="dxa"/>
+          </w:tcPr>
+          <w:p>
+            <w:pPr>
+              <w:spacing w:before="120" w:after="120"/>
+              <w:jc w:val="center"/>
+            </w:pPr>
+            <w:r>
+              <w:t>Default server’s port:</w:t>
+            </w:r>
+          </w:p>
+        </w:tc>
+        <w:tc>
+          <w:tcPr>
+            <w:tcW w:w="6840" w:type="dxa"/>
+          </w:tcPr>
+          <w:p>
+            <w:pPr>
+              <w:spacing w:before="120" w:after="120"/>
+              <w:jc w:val="center"/>
+            </w:pPr>
+            <w:r>
+              <w:t>80</w:t>
+            </w:r>
+          </w:p>
+        </w:tc>
+      </w:tr>
+      <w:tr>
+        <w:tc>
+          <w:tcPr>
+            <w:tcW w:w="2875" w:type="dxa"/>
+          </w:tcPr>
+          <w:p>
+            <w:pPr>
+              <w:spacing w:before="120" w:after="120"/>
+              <w:jc w:val="center"/>
+            </w:pPr>
+            <w:r>
+              <w:t>Scan results:</w:t>
+            </w:r>
+          </w:p>
+        </w:tc>
+        <w:tc>
+          <w:tcPr>
+            <w:tcW w:w="6840" w:type="dxa"/>
+          </w:tcPr>
+          <w:p>
+            <w:pPr>
+              <w:spacing w:before="120" w:after="120"/>
+              <w:jc w:val="center"/>
+            </w:pPr>
+            <w:r>
+              <w:rPr>
+                <w:rStyle w:val="Hyperlink"/>
+                <w:color w:val="auto"/>
+                <w:u w:val="none"/>
+              </w:rPr>
+              <w:t>Machine exploited using</w:t>
+            </w:r>
+            <w:r>
+              <w:rPr>
+                <w:rStyle w:val="Hyperlink"/>
+                <w:color w:val="auto"/>
+                <w:u w:val="none"/>
+              </w:rPr>
+              <w:t xml:space="preserve"> Shellshock</w:t>
+            </w:r>
+            <w:r>
+              <w:rPr>
+                <w:rStyle w:val="Hyperlink"/>
+                <w:color w:val="auto"/>
+                <w:u w:val="none"/>
+              </w:rPr>
+              <w:t xml:space="preserve"> exploiter</w:t>
+            </w:r>
+          </w:p>
+        </w:tc>
+      </w:tr>
+      <w:tr>
+        <w:tc>
+          <w:tcPr>
+            <w:tcW w:w="2875" w:type="dxa"/>
+            <w:tcBorders>
+              <w:bottom w:val="single" w:sz="4" w:space="0" w:color="auto"/>
+            </w:tcBorders>
+          </w:tcPr>
+          <w:p>
+            <w:pPr>
+              <w:spacing w:before="120" w:after="120"/>
+              <w:jc w:val="center"/>
+            </w:pPr>
+            <w:r>
+              <w:t>Notes:</w:t>
+            </w:r>
+          </w:p>
+        </w:tc>
+        <w:tc>
+          <w:tcPr>
+            <w:tcW w:w="6840" w:type="dxa"/>
+            <w:vMerge w:val="restart"/>
+          </w:tcPr>
+          <w:p>
+            <w:pPr>
+              <w:spacing w:before="120" w:after="120"/>
+              <w:jc w:val="center"/>
+            </w:pPr>
+            <w:r>
+              <w:t>Vulnerable app is under /</w:t>
+            </w:r>
+            <w:proofErr w:type="spellStart"/>
+            <w:r>
+              <w:t>cgi</w:t>
+            </w:r>
+            <w:proofErr w:type="spellEnd"/>
+            <w:r>
+              <w:t>-bin/</w:t>
+            </w:r>
+            <w:proofErr w:type="spellStart"/>
+            <w:r>
+              <w:t>test.cgi</w:t>
+            </w:r>
+            <w:proofErr w:type="spellEnd"/>
+          </w:p>
+        </w:tc>
+      </w:tr>
+      <w:tr>
+        <w:tc>
+          <w:tcPr>
+            <w:tcW w:w="2875" w:type="dxa"/>
+            <w:tcBorders>
+              <w:left w:val="nil"/>
+              <w:bottom w:val="nil"/>
+            </w:tcBorders>
+          </w:tcPr>
+          <w:p>
+            <w:pPr>
+              <w:spacing w:before="120" w:after="120"/>
+              <w:jc w:val="center"/>
+            </w:pPr>
+          </w:p>
+        </w:tc>
+        <w:tc>
+          <w:tcPr>
+            <w:tcW w:w="6840" w:type="dxa"/>
+            <w:vMerge/>
+          </w:tcPr>
+          <w:p>
+            <w:pPr>
+              <w:spacing w:before="120" w:after="120"/>
+              <w:jc w:val="center"/>
+            </w:pPr>
+          </w:p>
+        </w:tc>
+      </w:tr>
+    </w:tbl>
+    <w:p/>
+    <w:p>
+      <w:r>
+        <w:br w:type="page"/>
+      </w:r>
+    </w:p>
+    <w:tbl>
+      <w:tblPr>
+        <w:tblStyle w:val="TableGrid"/>
+        <w:tblW w:w="9715" w:type="dxa"/>
+        <w:tblLook w:val="04A0" w:firstRow="1" w:lastRow="0" w:firstColumn="1" w:lastColumn="0" w:noHBand="0" w:noVBand="1"/>
+      </w:tblPr>
+      <w:tblGrid>
+        <w:gridCol w:w="2875"/>
+        <w:gridCol w:w="6840"/>
+      </w:tblGrid>
+      <w:tr>
+        <w:trPr>
+          <w:trHeight w:val="890"/>
+        </w:trPr>
+        <w:tc>
+          <w:tcPr>
+            <w:tcW w:w="9715" w:type="dxa"/>
+            <w:gridSpan w:val="2"/>
+            <w:shd w:val="clear" w:color="auto" w:fill="F3B0A9"/>
+          </w:tcPr>
+          <w:p>
+            <w:pPr>
+              <w:pStyle w:val="CustomHead"/>
+            </w:pPr>
+            <w:bookmarkStart w:id="19" w:name="_Toc536021462"/>
+            <w:r>
+              <w:rPr>
+                <w:rFonts w:hint="cs"/>
+              </w:rPr>
+              <w:lastRenderedPageBreak/>
+              <w:t xml:space="preserve">Nr. </w:t>
+            </w:r>
+            <w:r>
+              <w:rPr>
+                <w:b/>
+                <w:sz w:val="40"/>
+                <w:szCs w:val="40"/>
+              </w:rPr>
+              <w:t>9</w:t>
+            </w:r>
+            <w:r>
+              <w:rPr>
+                <w:b/>
+                <w:sz w:val="40"/>
+                <w:szCs w:val="40"/>
+              </w:rPr>
+              <w:t xml:space="preserve"> </w:t>
+            </w:r>
+            <w:r>
+              <w:t>Tunneling M1</w:t>
+            </w:r>
+            <w:bookmarkEnd w:id="19"/>
+          </w:p>
+          <w:p>
+            <w:pPr>
+              <w:spacing w:before="120" w:line="480" w:lineRule="auto"/>
+              <w:jc w:val="center"/>
+              <w:rPr>
+                <w:rFonts w:ascii="Aharoni" w:hAnsi="Aharoni" w:cs="Aharoni"/>
+                <w:sz w:val="32"/>
+                <w:szCs w:val="32"/>
+              </w:rPr>
+            </w:pPr>
+            <w:r>
+              <w:rPr>
+                <w:rFonts w:ascii="Aharoni" w:hAnsi="Aharoni" w:cs="Aharoni"/>
+                <w:sz w:val="32"/>
+                <w:szCs w:val="32"/>
+              </w:rPr>
+              <w:t>(</w:t>
+            </w:r>
+            <w:r>
+              <w:rPr>
+                <w:rFonts w:ascii="Aharoni" w:hAnsi="Aharoni" w:cs="Aharoni"/>
+                <w:sz w:val="32"/>
+                <w:szCs w:val="32"/>
+              </w:rPr>
+              <w:t>10.2.2.9, 10.2.1.9</w:t>
+            </w:r>
+            <w:r>
+              <w:rPr>
+                <w:rFonts w:ascii="Aharoni" w:hAnsi="Aharoni" w:cs="Aharoni"/>
+                <w:sz w:val="32"/>
+                <w:szCs w:val="32"/>
+              </w:rPr>
+              <w:t>)</w:t>
+            </w:r>
+          </w:p>
+        </w:tc>
+      </w:tr>
+      <w:tr>
+        <w:tc>
+          <w:tcPr>
+            <w:tcW w:w="2875" w:type="dxa"/>
+          </w:tcPr>
+          <w:p>
+            <w:pPr>
+              <w:spacing w:before="120" w:after="120"/>
+              <w:jc w:val="center"/>
+            </w:pPr>
+            <w:r>
+              <w:t>OS:</w:t>
+            </w:r>
+          </w:p>
+        </w:tc>
+        <w:tc>
+          <w:tcPr>
+            <w:tcW w:w="6840" w:type="dxa"/>
+          </w:tcPr>
+          <w:p>
+            <w:pPr>
+              <w:spacing w:before="120" w:after="120"/>
+              <w:jc w:val="center"/>
+              <w:rPr>
+                <w:b/>
+                <w:szCs w:val="24"/>
+              </w:rPr>
+            </w:pPr>
+            <w:r>
+              <w:rPr>
+                <w:b/>
+                <w:szCs w:val="24"/>
+              </w:rPr>
+              <w:t>Ubuntu 16.04.05 x64</w:t>
+            </w:r>
+          </w:p>
+        </w:tc>
+      </w:tr>
+      <w:tr>
+        <w:tc>
+          <w:tcPr>
+            <w:tcW w:w="2875" w:type="dxa"/>
+          </w:tcPr>
+          <w:p>
+            <w:pPr>
+              <w:spacing w:before="120" w:after="120"/>
+              <w:jc w:val="center"/>
+            </w:pPr>
+            <w:r>
+              <w:t>Software:</w:t>
+            </w:r>
+          </w:p>
+        </w:tc>
+        <w:tc>
+          <w:tcPr>
+            <w:tcW w:w="6840" w:type="dxa"/>
+          </w:tcPr>
+          <w:p>
+            <w:pPr>
+              <w:spacing w:before="120" w:after="120"/>
+              <w:jc w:val="center"/>
+            </w:pPr>
+            <w:r>
+              <w:t>OpenSSL</w:t>
+            </w:r>
+          </w:p>
+        </w:tc>
+      </w:tr>
+      <w:tr>
+        <w:tc>
+          <w:tcPr>
+            <w:tcW w:w="2875" w:type="dxa"/>
+          </w:tcPr>
+          <w:p>
+            <w:pPr>
+              <w:spacing w:before="120" w:after="120"/>
+              <w:jc w:val="center"/>
+            </w:pPr>
+            <w:r>
+              <w:t xml:space="preserve">Default </w:t>
+            </w:r>
+            <w:r>
+              <w:t>service</w:t>
+            </w:r>
+            <w:r>
+              <w:t>’s port:</w:t>
+            </w:r>
+          </w:p>
+        </w:tc>
+        <w:tc>
+          <w:tcPr>
+            <w:tcW w:w="6840" w:type="dxa"/>
+          </w:tcPr>
+          <w:p>
+            <w:pPr>
+              <w:spacing w:before="120" w:after="120"/>
+              <w:jc w:val="center"/>
+            </w:pPr>
+            <w:r>
+              <w:t>22</w:t>
+            </w:r>
+          </w:p>
+        </w:tc>
+      </w:tr>
+      <w:tr>
+        <w:tc>
+          <w:tcPr>
+            <w:tcW w:w="2875" w:type="dxa"/>
+          </w:tcPr>
+          <w:p>
+            <w:pPr>
+              <w:spacing w:before="120" w:after="120"/>
+              <w:jc w:val="center"/>
+            </w:pPr>
+            <w:r>
+              <w:t>Root password:</w:t>
+            </w:r>
+          </w:p>
+        </w:tc>
+        <w:tc>
+          <w:tcPr>
+            <w:tcW w:w="6840" w:type="dxa"/>
+          </w:tcPr>
+          <w:p>
+            <w:pPr>
+              <w:spacing w:before="120" w:after="120"/>
+              <w:jc w:val="center"/>
+            </w:pPr>
+            <w:r>
+              <w:t>`</w:t>
+            </w:r>
+            <w:proofErr w:type="gramStart"/>
+            <w:r>
+              <w:t>))jU</w:t>
+            </w:r>
+            <w:proofErr w:type="gramEnd"/>
+            <w:r>
+              <w:t>7L(w}</w:t>
+            </w:r>
+          </w:p>
+        </w:tc>
+      </w:tr>
+      <w:tr>
+        <w:tc>
+          <w:tcPr>
+            <w:tcW w:w="2875" w:type="dxa"/>
+          </w:tcPr>
+          <w:p>
+            <w:pPr>
+              <w:spacing w:before="120" w:after="120"/>
+              <w:jc w:val="center"/>
+            </w:pPr>
+            <w:r>
+              <w:t>Server’s config:</w:t>
+            </w:r>
+          </w:p>
+        </w:tc>
+        <w:tc>
+          <w:tcPr>
+            <w:tcW w:w="6840" w:type="dxa"/>
+          </w:tcPr>
+          <w:p>
+            <w:pPr>
+              <w:spacing w:before="120" w:after="120"/>
+              <w:jc w:val="center"/>
+            </w:pPr>
+            <w:r>
+              <w:t>Default</w:t>
+            </w:r>
+          </w:p>
+        </w:tc>
+      </w:tr>
+      <w:tr>
+        <w:tc>
+          <w:tcPr>
+            <w:tcW w:w="2875" w:type="dxa"/>
+            <w:tcBorders>
+              <w:bottom w:val="single" w:sz="4" w:space="0" w:color="auto"/>
+            </w:tcBorders>
+          </w:tcPr>
+          <w:p>
+            <w:pPr>
+              <w:spacing w:before="120" w:after="120"/>
+              <w:jc w:val="center"/>
+            </w:pPr>
+            <w:r>
+              <w:t>Notes:</w:t>
+            </w:r>
+          </w:p>
+        </w:tc>
+        <w:tc>
+          <w:tcPr>
+            <w:tcW w:w="6840" w:type="dxa"/>
+          </w:tcPr>
+          <w:p>
+            <w:pPr>
+              <w:spacing w:before="120" w:after="120"/>
+              <w:jc w:val="center"/>
+            </w:pPr>
+          </w:p>
+        </w:tc>
+      </w:tr>
+    </w:tbl>
+    <w:p/>
+    <w:tbl>
+      <w:tblPr>
+        <w:tblStyle w:val="TableGrid"/>
+        <w:tblW w:w="9715" w:type="dxa"/>
+        <w:tblLook w:val="04A0" w:firstRow="1" w:lastRow="0" w:firstColumn="1" w:lastColumn="0" w:noHBand="0" w:noVBand="1"/>
+      </w:tblPr>
+      <w:tblGrid>
+        <w:gridCol w:w="2875"/>
+        <w:gridCol w:w="6840"/>
+      </w:tblGrid>
+      <w:tr>
+        <w:trPr>
+          <w:trHeight w:val="890"/>
+        </w:trPr>
+        <w:tc>
+          <w:tcPr>
+            <w:tcW w:w="9715" w:type="dxa"/>
+            <w:gridSpan w:val="2"/>
+            <w:shd w:val="clear" w:color="auto" w:fill="F3B0A9"/>
+          </w:tcPr>
+          <w:p>
+            <w:pPr>
+              <w:pStyle w:val="CustomHead"/>
+            </w:pPr>
+            <w:bookmarkStart w:id="20" w:name="_Toc536021463"/>
+            <w:r>
+              <w:rPr>
+                <w:rFonts w:hint="cs"/>
+              </w:rPr>
+              <w:t xml:space="preserve">Nr. </w:t>
+            </w:r>
+            <w:r>
+              <w:rPr>
+                <w:b/>
+                <w:sz w:val="40"/>
+                <w:szCs w:val="40"/>
+              </w:rPr>
+              <w:t>10</w:t>
+            </w:r>
+            <w:r>
+              <w:rPr>
+                <w:b/>
+                <w:sz w:val="40"/>
+                <w:szCs w:val="40"/>
+              </w:rPr>
+              <w:t xml:space="preserve"> </w:t>
+            </w:r>
+            <w:r>
               <w:t>Tunneling M2</w:t>
             </w:r>
-            <w:bookmarkEnd w:id="18"/>
+            <w:bookmarkEnd w:id="20"/>
           </w:p>
           <w:p>
             <w:pPr>
@@ -7291,8 +8305,8 @@
             <w:pPr>
               <w:pStyle w:val="CustomHead"/>
             </w:pPr>
-            <w:bookmarkStart w:id="19" w:name="_Toc526517190"/>
-            <w:bookmarkStart w:id="20" w:name="_Toc532921517"/>
+            <w:bookmarkStart w:id="21" w:name="_Toc526517190"/>
+            <w:bookmarkStart w:id="22" w:name="_Toc536021464"/>
             <w:r>
               <w:rPr>
                 <w:rFonts w:hint="cs"/>
@@ -7327,8 +8341,8 @@
             <w:r>
               <w:t>SSH key steal.</w:t>
             </w:r>
-            <w:bookmarkEnd w:id="19"/>
-            <w:bookmarkEnd w:id="20"/>
+            <w:bookmarkEnd w:id="21"/>
+            <w:bookmarkEnd w:id="22"/>
           </w:p>
           <w:p>
             <w:pPr>
@@ -7614,8 +8628,8 @@
             <w:pPr>
               <w:pStyle w:val="CustomHead"/>
             </w:pPr>
-            <w:bookmarkStart w:id="21" w:name="_Toc526517191"/>
-            <w:bookmarkStart w:id="22" w:name="_Toc532921518"/>
+            <w:bookmarkStart w:id="23" w:name="_Toc526517191"/>
+            <w:bookmarkStart w:id="24" w:name="_Toc536021465"/>
             <w:r>
               <w:rPr>
                 <w:rFonts w:hint="cs"/>
@@ -7649,8 +8663,8 @@
             <w:r>
               <w:t>SSH key steal.</w:t>
             </w:r>
-            <w:bookmarkEnd w:id="21"/>
-            <w:bookmarkEnd w:id="22"/>
+            <w:bookmarkEnd w:id="23"/>
+            <w:bookmarkEnd w:id="24"/>
           </w:p>
           <w:p>
             <w:pPr>
@@ -7957,8 +8971,8 @@
             <w:pPr>
               <w:pStyle w:val="CustomHead"/>
             </w:pPr>
-            <w:bookmarkStart w:id="23" w:name="_Toc526517192"/>
-            <w:bookmarkStart w:id="24" w:name="_Toc532921519"/>
+            <w:bookmarkStart w:id="25" w:name="_Toc526517192"/>
+            <w:bookmarkStart w:id="26" w:name="_Toc536021466"/>
             <w:r>
               <w:rPr>
                 <w:rFonts w:hint="cs"/>
@@ -7993,8 +9007,8 @@
             <w:r>
               <w:t>RDP grinder</w:t>
             </w:r>
-            <w:bookmarkEnd w:id="23"/>
-            <w:bookmarkEnd w:id="24"/>
+            <w:bookmarkEnd w:id="25"/>
+            <w:bookmarkEnd w:id="26"/>
           </w:p>
           <w:p>
             <w:pPr>
@@ -8373,7 +9387,7 @@
             <w:pPr>
               <w:pStyle w:val="CustomHead"/>
             </w:pPr>
-            <w:bookmarkStart w:id="25" w:name="_Toc532921520"/>
+            <w:bookmarkStart w:id="27" w:name="_Toc536021467"/>
             <w:r>
               <w:rPr>
                 <w:rFonts w:hint="cs"/>
@@ -8409,7 +9423,7 @@
             <w:r>
               <w:t>Mimikatz</w:t>
             </w:r>
-            <w:bookmarkEnd w:id="25"/>
+            <w:bookmarkEnd w:id="27"/>
             <w:proofErr w:type="spellEnd"/>
           </w:p>
           <w:p>
@@ -8663,7 +9677,7 @@
             <w:pPr>
               <w:pStyle w:val="CustomHead"/>
             </w:pPr>
-            <w:bookmarkStart w:id="26" w:name="_Toc532921521"/>
+            <w:bookmarkStart w:id="28" w:name="_Toc536021468"/>
             <w:r>
               <w:rPr>
                 <w:rFonts w:hint="cs"/>
@@ -8698,7 +9712,7 @@
             <w:r>
               <w:t>Mimikatz</w:t>
             </w:r>
-            <w:bookmarkEnd w:id="26"/>
+            <w:bookmarkEnd w:id="28"/>
             <w:proofErr w:type="spellEnd"/>
           </w:p>
           <w:p>
@@ -9007,7 +10021,7 @@
             <w:pPr>
               <w:pStyle w:val="CustomHead"/>
             </w:pPr>
-            <w:bookmarkStart w:id="27" w:name="_Toc532921522"/>
+            <w:bookmarkStart w:id="29" w:name="_Toc536021469"/>
             <w:r>
               <w:rPr>
                 <w:rFonts w:hint="cs"/>
@@ -9027,7 +10041,7 @@
             <w:r>
               <w:t>MsSQL</w:t>
             </w:r>
-            <w:bookmarkEnd w:id="27"/>
+            <w:bookmarkEnd w:id="29"/>
             <w:proofErr w:type="spellEnd"/>
           </w:p>
           <w:p>
@@ -9393,7 +10407,7 @@
             <w:pPr>
               <w:pStyle w:val="CustomHead"/>
             </w:pPr>
-            <w:bookmarkStart w:id="28" w:name="_Toc532921523"/>
+            <w:bookmarkStart w:id="30" w:name="_Toc536021470"/>
             <w:r>
               <w:rPr>
                 <w:rFonts w:hint="cs"/>
@@ -9427,7 +10441,7 @@
             <w:r>
               <w:t>Upgrader</w:t>
             </w:r>
-            <w:bookmarkEnd w:id="28"/>
+            <w:bookmarkEnd w:id="30"/>
           </w:p>
           <w:p>
             <w:pPr>
@@ -9701,8 +10715,8 @@
             <w:pPr>
               <w:pStyle w:val="CustomHead"/>
             </w:pPr>
-            <w:bookmarkStart w:id="29" w:name="_Toc526517180"/>
-            <w:bookmarkStart w:id="30" w:name="_Toc532921524"/>
+            <w:bookmarkStart w:id="31" w:name="_Toc526517180"/>
+            <w:bookmarkStart w:id="32" w:name="_Toc536021471"/>
             <w:r>
               <w:rPr>
                 <w:rFonts w:hint="cs"/>
@@ -9721,8 +10735,8 @@
             <w:r>
               <w:t>WebLogic</w:t>
             </w:r>
-            <w:bookmarkEnd w:id="29"/>
-            <w:bookmarkEnd w:id="30"/>
+            <w:bookmarkEnd w:id="31"/>
+            <w:bookmarkEnd w:id="32"/>
           </w:p>
           <w:p>
             <w:pPr>
@@ -9978,8 +10992,8 @@
             <w:pPr>
               <w:pStyle w:val="CustomHead"/>
             </w:pPr>
-            <w:bookmarkStart w:id="31" w:name="_Toc526517181"/>
-            <w:bookmarkStart w:id="32" w:name="_Toc532921525"/>
+            <w:bookmarkStart w:id="33" w:name="_Toc526517181"/>
+            <w:bookmarkStart w:id="34" w:name="_Toc536021472"/>
             <w:r>
               <w:rPr>
                 <w:rFonts w:hint="cs"/>
@@ -10013,8 +11027,8 @@
             <w:r>
               <w:t>WebLogic</w:t>
             </w:r>
-            <w:bookmarkEnd w:id="31"/>
-            <w:bookmarkEnd w:id="32"/>
+            <w:bookmarkEnd w:id="33"/>
+            <w:bookmarkEnd w:id="34"/>
           </w:p>
           <w:p>
             <w:pPr>
@@ -10310,7 +11324,7 @@
             <w:pPr>
               <w:pStyle w:val="CustomHead"/>
             </w:pPr>
-            <w:bookmarkStart w:id="33" w:name="_Toc532921526"/>
+            <w:bookmarkStart w:id="35" w:name="_Toc536021473"/>
             <w:r>
               <w:rPr>
                 <w:rFonts w:hint="cs"/>
@@ -10337,7 +11351,7 @@
             <w:r>
               <w:t>SMB</w:t>
             </w:r>
-            <w:bookmarkEnd w:id="33"/>
+            <w:bookmarkEnd w:id="35"/>
           </w:p>
           <w:p>
             <w:pPr>
@@ -10623,8 +11637,8 @@
             <w:pPr>
               <w:pStyle w:val="CustomHead"/>
             </w:pPr>
-            <w:bookmarkStart w:id="34" w:name="_Toc526517196"/>
-            <w:bookmarkStart w:id="35" w:name="_Toc532921527"/>
+            <w:bookmarkStart w:id="36" w:name="_Toc526517196"/>
+            <w:bookmarkStart w:id="37" w:name="_Toc536021474"/>
             <w:r>
               <w:rPr>
                 <w:rFonts w:hint="cs"/>
@@ -10659,8 +11673,8 @@
             <w:r>
               <w:t>Scan</w:t>
             </w:r>
-            <w:bookmarkEnd w:id="34"/>
-            <w:bookmarkEnd w:id="35"/>
+            <w:bookmarkEnd w:id="36"/>
+            <w:bookmarkEnd w:id="37"/>
           </w:p>
           <w:p>
             <w:pPr>
@@ -10934,8 +11948,8 @@
             <w:pPr>
               <w:pStyle w:val="CustomHead"/>
             </w:pPr>
-            <w:bookmarkStart w:id="36" w:name="_Toc526517197"/>
-            <w:bookmarkStart w:id="37" w:name="_Toc532921528"/>
+            <w:bookmarkStart w:id="38" w:name="_Toc526517197"/>
+            <w:bookmarkStart w:id="39" w:name="_Toc536021475"/>
             <w:r>
               <w:rPr>
                 <w:rFonts w:hint="cs"/>
@@ -10969,8 +11983,8 @@
             <w:r>
               <w:t>Scan</w:t>
             </w:r>
-            <w:bookmarkEnd w:id="36"/>
-            <w:bookmarkEnd w:id="37"/>
+            <w:bookmarkEnd w:id="38"/>
+            <w:bookmarkEnd w:id="39"/>
           </w:p>
           <w:p>
             <w:pPr>
@@ -11251,7 +12265,7 @@
             <w:pPr>
               <w:pStyle w:val="CustomHead"/>
             </w:pPr>
-            <w:bookmarkStart w:id="38" w:name="_Toc532921529"/>
+            <w:bookmarkStart w:id="40" w:name="_Toc536021476"/>
             <w:r>
               <w:rPr>
                 <w:rFonts w:hint="cs"/>
@@ -11286,7 +12300,7 @@
             <w:r>
               <w:t>Struts2</w:t>
             </w:r>
-            <w:bookmarkEnd w:id="38"/>
+            <w:bookmarkEnd w:id="40"/>
           </w:p>
           <w:p>
             <w:pPr>
@@ -11560,7 +12574,7 @@
             <w:pPr>
               <w:pStyle w:val="CustomHead"/>
             </w:pPr>
-            <w:bookmarkStart w:id="39" w:name="_Toc532921530"/>
+            <w:bookmarkStart w:id="41" w:name="_Toc536021477"/>
             <w:r>
               <w:rPr>
                 <w:rFonts w:hint="cs"/>
@@ -11594,7 +12608,7 @@
             <w:r>
               <w:t>Struts2</w:t>
             </w:r>
-            <w:bookmarkEnd w:id="39"/>
+            <w:bookmarkEnd w:id="41"/>
           </w:p>
           <w:p>
             <w:pPr>
@@ -11883,10 +12897,7 @@
       </w:tr>
     </w:tbl>
     <w:p/>
-    <w:p>
-      <w:bookmarkStart w:id="40" w:name="_GoBack"/>
-      <w:bookmarkEnd w:id="40"/>
-    </w:p>
+    <w:p/>
     <w:tbl>
       <w:tblPr>
         <w:tblStyle w:val="TableGrid"/>
@@ -11914,7 +12925,7 @@
             <w:pPr>
               <w:pStyle w:val="CustomHead"/>
             </w:pPr>
-            <w:bookmarkStart w:id="41" w:name="_Toc532921531"/>
+            <w:bookmarkStart w:id="42" w:name="_Toc536021478"/>
             <w:r>
               <w:rPr>
                 <w:rFonts w:hint="cs"/>
@@ -11937,7 +12948,7 @@
               </w:rPr>
               <w:t>MonkeyIsland</w:t>
             </w:r>
-            <w:bookmarkEnd w:id="41"/>
+            <w:bookmarkEnd w:id="42"/>
             <w:proofErr w:type="spellEnd"/>
           </w:p>
           <w:p>
@@ -12067,37 +13078,37 @@
               <w:jc w:val="center"/>
             </w:pPr>
             <w:r>
+              <w:t>22, 443</w:t>
+            </w:r>
+          </w:p>
+        </w:tc>
+      </w:tr>
+      <w:tr>
+        <w:tc>
+          <w:tcPr>
+            <w:tcW w:w="2875" w:type="dxa"/>
+          </w:tcPr>
+          <w:p>
+            <w:pPr>
+              <w:spacing w:before="120" w:after="120"/>
+              <w:jc w:val="center"/>
+            </w:pPr>
+            <w:r>
+              <w:t>Private key passphrase:</w:t>
+            </w:r>
+          </w:p>
+        </w:tc>
+        <w:tc>
+          <w:tcPr>
+            <w:tcW w:w="6840" w:type="dxa"/>
+          </w:tcPr>
+          <w:p>
+            <w:pPr>
+              <w:spacing w:before="120" w:after="120"/>
+              <w:jc w:val="center"/>
+            </w:pPr>
+            <w:r>
               <w:t>-</w:t>
-            </w:r>
-          </w:p>
-        </w:tc>
-      </w:tr>
-      <w:tr>
-        <w:tc>
-          <w:tcPr>
-            <w:tcW w:w="2875" w:type="dxa"/>
-          </w:tcPr>
-          <w:p>
-            <w:pPr>
-              <w:spacing w:before="120" w:after="120"/>
-              <w:jc w:val="center"/>
-            </w:pPr>
-            <w:r>
-              <w:t>Private key passphrase:</w:t>
-            </w:r>
-          </w:p>
-        </w:tc>
-        <w:tc>
-          <w:tcPr>
-            <w:tcW w:w="6840" w:type="dxa"/>
-          </w:tcPr>
-          <w:p>
-            <w:pPr>
-              <w:spacing w:before="120" w:after="120"/>
-              <w:jc w:val="center"/>
-            </w:pPr>
-            <w:r>
-              <w:t>05f8jU5ma</w:t>
             </w:r>
           </w:p>
         </w:tc>
@@ -12185,7 +13196,7 @@
             <w:pPr>
               <w:pStyle w:val="CustomHead"/>
             </w:pPr>
-            <w:bookmarkStart w:id="42" w:name="_Toc532921532"/>
+            <w:bookmarkStart w:id="43" w:name="_Toc536021479"/>
             <w:r>
               <w:rPr>
                 <w:rFonts w:hint="cs"/>
@@ -12237,7 +13248,7 @@
               </w:rPr>
               <w:t>d</w:t>
             </w:r>
-            <w:bookmarkEnd w:id="42"/>
+            <w:bookmarkEnd w:id="43"/>
             <w:proofErr w:type="spellEnd"/>
           </w:p>
           <w:p>
@@ -12405,40 +13416,40 @@
               <w:jc w:val="center"/>
             </w:pPr>
             <w:r>
+              <w:t>3389, 443</w:t>
+            </w:r>
+          </w:p>
+        </w:tc>
+      </w:tr>
+      <w:tr>
+        <w:tc>
+          <w:tcPr>
+            <w:tcW w:w="2875" w:type="dxa"/>
+          </w:tcPr>
+          <w:p>
+            <w:pPr>
+              <w:spacing w:before="120" w:after="120"/>
+              <w:jc w:val="center"/>
+            </w:pPr>
+            <w:r>
+              <w:t>Private key passphrase</w:t>
+            </w:r>
+            <w:r>
+              <w:t>:</w:t>
+            </w:r>
+          </w:p>
+        </w:tc>
+        <w:tc>
+          <w:tcPr>
+            <w:tcW w:w="6840" w:type="dxa"/>
+          </w:tcPr>
+          <w:p>
+            <w:pPr>
+              <w:spacing w:before="120" w:after="120"/>
+              <w:jc w:val="center"/>
+            </w:pPr>
+            <w:r>
               <w:t>-</w:t>
-            </w:r>
-          </w:p>
-        </w:tc>
-      </w:tr>
-      <w:tr>
-        <w:tc>
-          <w:tcPr>
-            <w:tcW w:w="2875" w:type="dxa"/>
-          </w:tcPr>
-          <w:p>
-            <w:pPr>
-              <w:spacing w:before="120" w:after="120"/>
-              <w:jc w:val="center"/>
-            </w:pPr>
-            <w:r>
-              <w:t>Private key passphrase</w:t>
-            </w:r>
-            <w:r>
-              <w:t>:</w:t>
-            </w:r>
-          </w:p>
-        </w:tc>
-        <w:tc>
-          <w:tcPr>
-            <w:tcW w:w="6840" w:type="dxa"/>
-          </w:tcPr>
-          <w:p>
-            <w:pPr>
-              <w:spacing w:before="120" w:after="120"/>
-              <w:jc w:val="center"/>
-            </w:pPr>
-            <w:r>
-              <w:t>UXvvuKv5V</w:t>
             </w:r>
           </w:p>
         </w:tc>
@@ -12517,7 +13528,7 @@
       <w:pPr>
         <w:pStyle w:val="Heading1"/>
       </w:pPr>
-      <w:bookmarkStart w:id="43" w:name="_Toc532921533"/>
+      <w:bookmarkStart w:id="44" w:name="_Toc536021480"/>
       <w:r>
         <w:lastRenderedPageBreak/>
         <w:t xml:space="preserve">Network </w:t>
@@ -12525,7 +13536,7 @@
       <w:r>
         <w:t>topography:</w:t>
       </w:r>
-      <w:bookmarkEnd w:id="43"/>
+      <w:bookmarkEnd w:id="44"/>
     </w:p>
     <w:p>
       <w:r>
@@ -14454,7 +15465,7 @@
 </file>
 
 <file path=customXml/itemProps2.xml><?xml version="1.0" encoding="utf-8"?>
-<ds:datastoreItem xmlns:ds="http://schemas.openxmlformats.org/officeDocument/2006/customXml" ds:itemID="{3CE7CE5F-968F-463B-B7E2-9C0259CBD0EB}">
+<ds:datastoreItem xmlns:ds="http://schemas.openxmlformats.org/officeDocument/2006/customXml" ds:itemID="{F3EFEEDC-6E8D-41C6-A023-29F56C93C950}">
   <ds:schemaRefs>
     <ds:schemaRef ds:uri="http://schemas.openxmlformats.org/officeDocument/2006/bibliography"/>
   </ds:schemaRefs>

</xml_diff>